<commit_message>
Onderzoek & LoRa vs MQTT
</commit_message>
<xml_diff>
--- a/Semester 7/Biometrische Toegangssysteem Onderzoek.docx
+++ b/Semester 7/Biometrische Toegangssysteem Onderzoek.docx
@@ -1014,7 +1014,7 @@
           <w:lang w:val="en-US"/>
         </w:rPr>
       </w:pPr>
-      <w:bookmarkStart w:id="0" w:name="_Toc193369376"/>
+      <w:bookmarkStart w:id="0" w:name="_Toc194399606"/>
       <w:r>
         <w:rPr>
           <w:lang w:val="en-US"/>
@@ -1086,7 +1086,7 @@
           <w:lang w:val="en-US"/>
         </w:rPr>
       </w:pPr>
-      <w:bookmarkStart w:id="1" w:name="_Toc193369377"/>
+      <w:bookmarkStart w:id="1" w:name="_Toc194399607"/>
       <w:r>
         <w:rPr>
           <w:lang w:val="en-US"/>
@@ -1103,7 +1103,7 @@
           <w:lang w:val="en-US"/>
         </w:rPr>
       </w:pPr>
-      <w:bookmarkStart w:id="2" w:name="_Toc193369378"/>
+      <w:bookmarkStart w:id="2" w:name="_Toc194399608"/>
       <w:r>
         <w:rPr>
           <w:lang w:val="en-US"/>
@@ -1310,8 +1310,21 @@
                 <w:szCs w:val="18"/>
                 <w:lang w:val="en-US"/>
               </w:rPr>
-              <w:t xml:space="preserve"> 1 t/m 5 )</w:t>
-            </w:r>
+              <w:t xml:space="preserve"> 1 t/m </w:t>
+            </w:r>
+            <w:proofErr w:type="gramStart"/>
+            <w:r>
+              <w:rPr>
+                <w:i/>
+                <w:iCs/>
+                <w:color w:val="auto"/>
+                <w:sz w:val="18"/>
+                <w:szCs w:val="18"/>
+                <w:lang w:val="en-US"/>
+              </w:rPr>
+              <w:t>5 )</w:t>
+            </w:r>
+            <w:proofErr w:type="gramEnd"/>
           </w:p>
         </w:tc>
         <w:tc>
@@ -1471,7 +1484,7 @@
           <w:lang w:val="en-US"/>
         </w:rPr>
       </w:pPr>
-      <w:bookmarkStart w:id="3" w:name="_Toc193369379"/>
+      <w:bookmarkStart w:id="3" w:name="_Toc194399609"/>
       <w:r>
         <w:rPr>
           <w:lang w:val="en-US"/>
@@ -1718,7 +1731,7 @@
           <w:lang w:val="en-US"/>
         </w:rPr>
       </w:pPr>
-      <w:bookmarkStart w:id="4" w:name="_Toc193369380"/>
+      <w:bookmarkStart w:id="4" w:name="_Toc194399610"/>
       <w:r>
         <w:rPr>
           <w:lang w:val="en-US"/>
@@ -2774,7 +2787,7 @@
           <w:r>
             <w:fldChar w:fldCharType="separate"/>
           </w:r>
-          <w:hyperlink w:anchor="_Toc193369376" w:history="1">
+          <w:hyperlink w:anchor="_Toc194399606" w:history="1">
             <w:r>
               <w:rPr>
                 <w:rStyle w:val="Hyperlink"/>
@@ -2802,7 +2815,7 @@
                 <w:noProof/>
                 <w:webHidden/>
               </w:rPr>
-              <w:instrText xml:space="preserve"> PAGEREF _Toc193369376 \h </w:instrText>
+              <w:instrText xml:space="preserve"> PAGEREF _Toc194399606 \h </w:instrText>
             </w:r>
             <w:r>
               <w:rPr>
@@ -2848,7 +2861,7 @@
               <w14:ligatures w14:val="standardContextual"/>
             </w:rPr>
           </w:pPr>
-          <w:hyperlink w:anchor="_Toc193369377" w:history="1">
+          <w:hyperlink w:anchor="_Toc194399607" w:history="1">
             <w:r>
               <w:rPr>
                 <w:rStyle w:val="Hyperlink"/>
@@ -2876,7 +2889,7 @@
                 <w:noProof/>
                 <w:webHidden/>
               </w:rPr>
-              <w:instrText xml:space="preserve"> PAGEREF _Toc193369377 \h </w:instrText>
+              <w:instrText xml:space="preserve"> PAGEREF _Toc194399607 \h </w:instrText>
             </w:r>
             <w:r>
               <w:rPr>
@@ -2922,7 +2935,7 @@
               <w14:ligatures w14:val="standardContextual"/>
             </w:rPr>
           </w:pPr>
-          <w:hyperlink w:anchor="_Toc193369378" w:history="1">
+          <w:hyperlink w:anchor="_Toc194399608" w:history="1">
             <w:r>
               <w:rPr>
                 <w:rStyle w:val="Hyperlink"/>
@@ -2950,7 +2963,7 @@
                 <w:noProof/>
                 <w:webHidden/>
               </w:rPr>
-              <w:instrText xml:space="preserve"> PAGEREF _Toc193369378 \h </w:instrText>
+              <w:instrText xml:space="preserve"> PAGEREF _Toc194399608 \h </w:instrText>
             </w:r>
             <w:r>
               <w:rPr>
@@ -2996,7 +3009,7 @@
               <w14:ligatures w14:val="standardContextual"/>
             </w:rPr>
           </w:pPr>
-          <w:hyperlink w:anchor="_Toc193369379" w:history="1">
+          <w:hyperlink w:anchor="_Toc194399609" w:history="1">
             <w:r>
               <w:rPr>
                 <w:rStyle w:val="Hyperlink"/>
@@ -3024,7 +3037,7 @@
                 <w:noProof/>
                 <w:webHidden/>
               </w:rPr>
-              <w:instrText xml:space="preserve"> PAGEREF _Toc193369379 \h </w:instrText>
+              <w:instrText xml:space="preserve"> PAGEREF _Toc194399609 \h </w:instrText>
             </w:r>
             <w:r>
               <w:rPr>
@@ -3070,7 +3083,7 @@
               <w14:ligatures w14:val="standardContextual"/>
             </w:rPr>
           </w:pPr>
-          <w:hyperlink w:anchor="_Toc193369380" w:history="1">
+          <w:hyperlink w:anchor="_Toc194399610" w:history="1">
             <w:r>
               <w:rPr>
                 <w:rStyle w:val="Hyperlink"/>
@@ -3098,7 +3111,7 @@
                 <w:noProof/>
                 <w:webHidden/>
               </w:rPr>
-              <w:instrText xml:space="preserve"> PAGEREF _Toc193369380 \h </w:instrText>
+              <w:instrText xml:space="preserve"> PAGEREF _Toc194399610 \h </w:instrText>
             </w:r>
             <w:r>
               <w:rPr>
@@ -3145,7 +3158,7 @@
               <w14:ligatures w14:val="standardContextual"/>
             </w:rPr>
           </w:pPr>
-          <w:hyperlink w:anchor="_Toc193369381" w:history="1">
+          <w:hyperlink w:anchor="_Toc194399611" w:history="1">
             <w:r>
               <w:rPr>
                 <w:rStyle w:val="Hyperlink"/>
@@ -3192,7 +3205,7 @@
                 <w:noProof/>
                 <w:webHidden/>
               </w:rPr>
-              <w:instrText xml:space="preserve"> PAGEREF _Toc193369381 \h </w:instrText>
+              <w:instrText xml:space="preserve"> PAGEREF _Toc194399611 \h </w:instrText>
             </w:r>
             <w:r>
               <w:rPr>
@@ -3238,7 +3251,7 @@
               <w14:ligatures w14:val="standardContextual"/>
             </w:rPr>
           </w:pPr>
-          <w:hyperlink w:anchor="_Toc193369382" w:history="1">
+          <w:hyperlink w:anchor="_Toc194399612" w:history="1">
             <w:r>
               <w:rPr>
                 <w:rStyle w:val="Hyperlink"/>
@@ -3266,7 +3279,7 @@
                 <w:noProof/>
                 <w:webHidden/>
               </w:rPr>
-              <w:instrText xml:space="preserve"> PAGEREF _Toc193369382 \h </w:instrText>
+              <w:instrText xml:space="preserve"> PAGEREF _Toc194399612 \h </w:instrText>
             </w:r>
             <w:r>
               <w:rPr>
@@ -3312,7 +3325,7 @@
               <w14:ligatures w14:val="standardContextual"/>
             </w:rPr>
           </w:pPr>
-          <w:hyperlink w:anchor="_Toc193369383" w:history="1">
+          <w:hyperlink w:anchor="_Toc194399613" w:history="1">
             <w:r>
               <w:rPr>
                 <w:rStyle w:val="Hyperlink"/>
@@ -3340,7 +3353,7 @@
                 <w:noProof/>
                 <w:webHidden/>
               </w:rPr>
-              <w:instrText xml:space="preserve"> PAGEREF _Toc193369383 \h </w:instrText>
+              <w:instrText xml:space="preserve"> PAGEREF _Toc194399613 \h </w:instrText>
             </w:r>
             <w:r>
               <w:rPr>
@@ -3386,7 +3399,7 @@
               <w14:ligatures w14:val="standardContextual"/>
             </w:rPr>
           </w:pPr>
-          <w:hyperlink w:anchor="_Toc193369384" w:history="1">
+          <w:hyperlink w:anchor="_Toc194399614" w:history="1">
             <w:r>
               <w:rPr>
                 <w:rStyle w:val="Hyperlink"/>
@@ -3414,7 +3427,7 @@
                 <w:noProof/>
                 <w:webHidden/>
               </w:rPr>
-              <w:instrText xml:space="preserve"> PAGEREF _Toc193369384 \h </w:instrText>
+              <w:instrText xml:space="preserve"> PAGEREF _Toc194399614 \h </w:instrText>
             </w:r>
             <w:r>
               <w:rPr>
@@ -3460,7 +3473,7 @@
               <w14:ligatures w14:val="standardContextual"/>
             </w:rPr>
           </w:pPr>
-          <w:hyperlink w:anchor="_Toc193369385" w:history="1">
+          <w:hyperlink w:anchor="_Toc194399615" w:history="1">
             <w:r>
               <w:rPr>
                 <w:rStyle w:val="Hyperlink"/>
@@ -3488,7 +3501,7 @@
                 <w:noProof/>
                 <w:webHidden/>
               </w:rPr>
-              <w:instrText xml:space="preserve"> PAGEREF _Toc193369385 \h </w:instrText>
+              <w:instrText xml:space="preserve"> PAGEREF _Toc194399615 \h </w:instrText>
             </w:r>
             <w:r>
               <w:rPr>
@@ -3534,7 +3547,7 @@
               <w14:ligatures w14:val="standardContextual"/>
             </w:rPr>
           </w:pPr>
-          <w:hyperlink w:anchor="_Toc193369386" w:history="1">
+          <w:hyperlink w:anchor="_Toc194399616" w:history="1">
             <w:r>
               <w:rPr>
                 <w:rStyle w:val="Hyperlink"/>
@@ -3562,7 +3575,7 @@
                 <w:noProof/>
                 <w:webHidden/>
               </w:rPr>
-              <w:instrText xml:space="preserve"> PAGEREF _Toc193369386 \h </w:instrText>
+              <w:instrText xml:space="preserve"> PAGEREF _Toc194399616 \h </w:instrText>
             </w:r>
             <w:r>
               <w:rPr>
@@ -3608,7 +3621,7 @@
               <w14:ligatures w14:val="standardContextual"/>
             </w:rPr>
           </w:pPr>
-          <w:hyperlink w:anchor="_Toc193369387" w:history="1">
+          <w:hyperlink w:anchor="_Toc194399617" w:history="1">
             <w:r>
               <w:rPr>
                 <w:rStyle w:val="Hyperlink"/>
@@ -3636,7 +3649,7 @@
                 <w:noProof/>
                 <w:webHidden/>
               </w:rPr>
-              <w:instrText xml:space="preserve"> PAGEREF _Toc193369387 \h </w:instrText>
+              <w:instrText xml:space="preserve"> PAGEREF _Toc194399617 \h </w:instrText>
             </w:r>
             <w:r>
               <w:rPr>
@@ -3682,7 +3695,7 @@
               <w14:ligatures w14:val="standardContextual"/>
             </w:rPr>
           </w:pPr>
-          <w:hyperlink w:anchor="_Toc193369388" w:history="1">
+          <w:hyperlink w:anchor="_Toc194399618" w:history="1">
             <w:r>
               <w:rPr>
                 <w:rStyle w:val="Hyperlink"/>
@@ -3710,7 +3723,7 @@
                 <w:noProof/>
                 <w:webHidden/>
               </w:rPr>
-              <w:instrText xml:space="preserve"> PAGEREF _Toc193369388 \h </w:instrText>
+              <w:instrText xml:space="preserve"> PAGEREF _Toc194399618 \h </w:instrText>
             </w:r>
             <w:r>
               <w:rPr>
@@ -3756,7 +3769,7 @@
               <w14:ligatures w14:val="standardContextual"/>
             </w:rPr>
           </w:pPr>
-          <w:hyperlink w:anchor="_Toc193369389" w:history="1">
+          <w:hyperlink w:anchor="_Toc194399619" w:history="1">
             <w:r>
               <w:rPr>
                 <w:rStyle w:val="Hyperlink"/>
@@ -3784,7 +3797,7 @@
                 <w:noProof/>
                 <w:webHidden/>
               </w:rPr>
-              <w:instrText xml:space="preserve"> PAGEREF _Toc193369389 \h </w:instrText>
+              <w:instrText xml:space="preserve"> PAGEREF _Toc194399619 \h </w:instrText>
             </w:r>
             <w:r>
               <w:rPr>
@@ -3830,7 +3843,7 @@
               <w14:ligatures w14:val="standardContextual"/>
             </w:rPr>
           </w:pPr>
-          <w:hyperlink w:anchor="_Toc193369390" w:history="1">
+          <w:hyperlink w:anchor="_Toc194399620" w:history="1">
             <w:r>
               <w:rPr>
                 <w:rStyle w:val="Hyperlink"/>
@@ -3858,7 +3871,7 @@
                 <w:noProof/>
                 <w:webHidden/>
               </w:rPr>
-              <w:instrText xml:space="preserve"> PAGEREF _Toc193369390 \h </w:instrText>
+              <w:instrText xml:space="preserve"> PAGEREF _Toc194399620 \h </w:instrText>
             </w:r>
             <w:r>
               <w:rPr>
@@ -3904,7 +3917,7 @@
               <w14:ligatures w14:val="standardContextual"/>
             </w:rPr>
           </w:pPr>
-          <w:hyperlink w:anchor="_Toc193369391" w:history="1">
+          <w:hyperlink w:anchor="_Toc194399621" w:history="1">
             <w:r>
               <w:rPr>
                 <w:rStyle w:val="Hyperlink"/>
@@ -3932,7 +3945,7 @@
                 <w:noProof/>
                 <w:webHidden/>
               </w:rPr>
-              <w:instrText xml:space="preserve"> PAGEREF _Toc193369391 \h </w:instrText>
+              <w:instrText xml:space="preserve"> PAGEREF _Toc194399621 \h </w:instrText>
             </w:r>
             <w:r>
               <w:rPr>
@@ -3978,7 +3991,7 @@
               <w14:ligatures w14:val="standardContextual"/>
             </w:rPr>
           </w:pPr>
-          <w:hyperlink w:anchor="_Toc193369392" w:history="1">
+          <w:hyperlink w:anchor="_Toc194399622" w:history="1">
             <w:r>
               <w:rPr>
                 <w:rStyle w:val="Hyperlink"/>
@@ -4006,7 +4019,7 @@
                 <w:noProof/>
                 <w:webHidden/>
               </w:rPr>
-              <w:instrText xml:space="preserve"> PAGEREF _Toc193369392 \h </w:instrText>
+              <w:instrText xml:space="preserve"> PAGEREF _Toc194399622 \h </w:instrText>
             </w:r>
             <w:r>
               <w:rPr>
@@ -4052,7 +4065,7 @@
               <w14:ligatures w14:val="standardContextual"/>
             </w:rPr>
           </w:pPr>
-          <w:hyperlink w:anchor="_Toc193369393" w:history="1">
+          <w:hyperlink w:anchor="_Toc194399623" w:history="1">
             <w:r>
               <w:rPr>
                 <w:rStyle w:val="Hyperlink"/>
@@ -4080,7 +4093,7 @@
                 <w:noProof/>
                 <w:webHidden/>
               </w:rPr>
-              <w:instrText xml:space="preserve"> PAGEREF _Toc193369393 \h </w:instrText>
+              <w:instrText xml:space="preserve"> PAGEREF _Toc194399623 \h </w:instrText>
             </w:r>
             <w:r>
               <w:rPr>
@@ -4126,7 +4139,7 @@
               <w14:ligatures w14:val="standardContextual"/>
             </w:rPr>
           </w:pPr>
-          <w:hyperlink w:anchor="_Toc193369394" w:history="1">
+          <w:hyperlink w:anchor="_Toc194399624" w:history="1">
             <w:r>
               <w:rPr>
                 <w:rStyle w:val="Hyperlink"/>
@@ -4154,7 +4167,7 @@
                 <w:noProof/>
                 <w:webHidden/>
               </w:rPr>
-              <w:instrText xml:space="preserve"> PAGEREF _Toc193369394 \h </w:instrText>
+              <w:instrText xml:space="preserve"> PAGEREF _Toc194399624 \h </w:instrText>
             </w:r>
             <w:r>
               <w:rPr>
@@ -4200,7 +4213,7 @@
               <w14:ligatures w14:val="standardContextual"/>
             </w:rPr>
           </w:pPr>
-          <w:hyperlink w:anchor="_Toc193369395" w:history="1">
+          <w:hyperlink w:anchor="_Toc194399625" w:history="1">
             <w:r>
               <w:rPr>
                 <w:rStyle w:val="Hyperlink"/>
@@ -4228,7 +4241,7 @@
                 <w:noProof/>
                 <w:webHidden/>
               </w:rPr>
-              <w:instrText xml:space="preserve"> PAGEREF _Toc193369395 \h </w:instrText>
+              <w:instrText xml:space="preserve"> PAGEREF _Toc194399625 \h </w:instrText>
             </w:r>
             <w:r>
               <w:rPr>
@@ -4274,7 +4287,7 @@
               <w14:ligatures w14:val="standardContextual"/>
             </w:rPr>
           </w:pPr>
-          <w:hyperlink w:anchor="_Toc193369396" w:history="1">
+          <w:hyperlink w:anchor="_Toc194399626" w:history="1">
             <w:r>
               <w:rPr>
                 <w:rStyle w:val="Hyperlink"/>
@@ -4302,7 +4315,7 @@
                 <w:noProof/>
                 <w:webHidden/>
               </w:rPr>
-              <w:instrText xml:space="preserve"> PAGEREF _Toc193369396 \h </w:instrText>
+              <w:instrText xml:space="preserve"> PAGEREF _Toc194399626 \h </w:instrText>
             </w:r>
             <w:r>
               <w:rPr>
@@ -4348,7 +4361,7 @@
               <w14:ligatures w14:val="standardContextual"/>
             </w:rPr>
           </w:pPr>
-          <w:hyperlink w:anchor="_Toc193369397" w:history="1">
+          <w:hyperlink w:anchor="_Toc194399627" w:history="1">
             <w:r>
               <w:rPr>
                 <w:rStyle w:val="Hyperlink"/>
@@ -4376,7 +4389,7 @@
                 <w:noProof/>
                 <w:webHidden/>
               </w:rPr>
-              <w:instrText xml:space="preserve"> PAGEREF _Toc193369397 \h </w:instrText>
+              <w:instrText xml:space="preserve"> PAGEREF _Toc194399627 \h </w:instrText>
             </w:r>
             <w:r>
               <w:rPr>
@@ -4422,7 +4435,7 @@
               <w14:ligatures w14:val="standardContextual"/>
             </w:rPr>
           </w:pPr>
-          <w:hyperlink w:anchor="_Toc193369398" w:history="1">
+          <w:hyperlink w:anchor="_Toc194399628" w:history="1">
             <w:r>
               <w:rPr>
                 <w:rStyle w:val="Hyperlink"/>
@@ -4450,7 +4463,7 @@
                 <w:noProof/>
                 <w:webHidden/>
               </w:rPr>
-              <w:instrText xml:space="preserve"> PAGEREF _Toc193369398 \h </w:instrText>
+              <w:instrText xml:space="preserve"> PAGEREF _Toc194399628 \h </w:instrText>
             </w:r>
             <w:r>
               <w:rPr>
@@ -4496,7 +4509,7 @@
               <w14:ligatures w14:val="standardContextual"/>
             </w:rPr>
           </w:pPr>
-          <w:hyperlink w:anchor="_Toc193369399" w:history="1">
+          <w:hyperlink w:anchor="_Toc194399629" w:history="1">
             <w:r>
               <w:rPr>
                 <w:rStyle w:val="Hyperlink"/>
@@ -4524,7 +4537,7 @@
                 <w:noProof/>
                 <w:webHidden/>
               </w:rPr>
-              <w:instrText xml:space="preserve"> PAGEREF _Toc193369399 \h </w:instrText>
+              <w:instrText xml:space="preserve"> PAGEREF _Toc194399629 \h </w:instrText>
             </w:r>
             <w:r>
               <w:rPr>
@@ -4570,7 +4583,7 @@
               <w14:ligatures w14:val="standardContextual"/>
             </w:rPr>
           </w:pPr>
-          <w:hyperlink w:anchor="_Toc193369400" w:history="1">
+          <w:hyperlink w:anchor="_Toc194399630" w:history="1">
             <w:r>
               <w:rPr>
                 <w:rStyle w:val="Hyperlink"/>
@@ -4598,7 +4611,7 @@
                 <w:noProof/>
                 <w:webHidden/>
               </w:rPr>
-              <w:instrText xml:space="preserve"> PAGEREF _Toc193369400 \h </w:instrText>
+              <w:instrText xml:space="preserve"> PAGEREF _Toc194399630 \h </w:instrText>
             </w:r>
             <w:r>
               <w:rPr>
@@ -4644,7 +4657,7 @@
               <w14:ligatures w14:val="standardContextual"/>
             </w:rPr>
           </w:pPr>
-          <w:hyperlink w:anchor="_Toc193369401" w:history="1">
+          <w:hyperlink w:anchor="_Toc194399631" w:history="1">
             <w:r>
               <w:rPr>
                 <w:rStyle w:val="Hyperlink"/>
@@ -4672,7 +4685,7 @@
                 <w:noProof/>
                 <w:webHidden/>
               </w:rPr>
-              <w:instrText xml:space="preserve"> PAGEREF _Toc193369401 \h </w:instrText>
+              <w:instrText xml:space="preserve"> PAGEREF _Toc194399631 \h </w:instrText>
             </w:r>
             <w:r>
               <w:rPr>
@@ -4718,7 +4731,7 @@
               <w14:ligatures w14:val="standardContextual"/>
             </w:rPr>
           </w:pPr>
-          <w:hyperlink w:anchor="_Toc193369402" w:history="1">
+          <w:hyperlink w:anchor="_Toc194399632" w:history="1">
             <w:r>
               <w:rPr>
                 <w:rStyle w:val="Hyperlink"/>
@@ -4746,7 +4759,7 @@
                 <w:noProof/>
                 <w:webHidden/>
               </w:rPr>
-              <w:instrText xml:space="preserve"> PAGEREF _Toc193369402 \h </w:instrText>
+              <w:instrText xml:space="preserve"> PAGEREF _Toc194399632 \h </w:instrText>
             </w:r>
             <w:r>
               <w:rPr>
@@ -4792,7 +4805,7 @@
               <w14:ligatures w14:val="standardContextual"/>
             </w:rPr>
           </w:pPr>
-          <w:hyperlink w:anchor="_Toc193369403" w:history="1">
+          <w:hyperlink w:anchor="_Toc194399633" w:history="1">
             <w:r>
               <w:rPr>
                 <w:rStyle w:val="Hyperlink"/>
@@ -4820,7 +4833,7 @@
                 <w:noProof/>
                 <w:webHidden/>
               </w:rPr>
-              <w:instrText xml:space="preserve"> PAGEREF _Toc193369403 \h </w:instrText>
+              <w:instrText xml:space="preserve"> PAGEREF _Toc194399633 \h </w:instrText>
             </w:r>
             <w:r>
               <w:rPr>
@@ -4866,7 +4879,7 @@
               <w14:ligatures w14:val="standardContextual"/>
             </w:rPr>
           </w:pPr>
-          <w:hyperlink w:anchor="_Toc193369404" w:history="1">
+          <w:hyperlink w:anchor="_Toc194399634" w:history="1">
             <w:r>
               <w:rPr>
                 <w:rStyle w:val="Hyperlink"/>
@@ -4894,7 +4907,7 @@
                 <w:noProof/>
                 <w:webHidden/>
               </w:rPr>
-              <w:instrText xml:space="preserve"> PAGEREF _Toc193369404 \h </w:instrText>
+              <w:instrText xml:space="preserve"> PAGEREF _Toc194399634 \h </w:instrText>
             </w:r>
             <w:r>
               <w:rPr>
@@ -4940,7 +4953,7 @@
               <w14:ligatures w14:val="standardContextual"/>
             </w:rPr>
           </w:pPr>
-          <w:hyperlink w:anchor="_Toc193369405" w:history="1">
+          <w:hyperlink w:anchor="_Toc194399635" w:history="1">
             <w:r>
               <w:rPr>
                 <w:rStyle w:val="Hyperlink"/>
@@ -4968,7 +4981,7 @@
                 <w:noProof/>
                 <w:webHidden/>
               </w:rPr>
-              <w:instrText xml:space="preserve"> PAGEREF _Toc193369405 \h </w:instrText>
+              <w:instrText xml:space="preserve"> PAGEREF _Toc194399635 \h </w:instrText>
             </w:r>
             <w:r>
               <w:rPr>
@@ -5014,7 +5027,7 @@
               <w14:ligatures w14:val="standardContextual"/>
             </w:rPr>
           </w:pPr>
-          <w:hyperlink w:anchor="_Toc193369406" w:history="1">
+          <w:hyperlink w:anchor="_Toc194399636" w:history="1">
             <w:r>
               <w:rPr>
                 <w:rStyle w:val="Hyperlink"/>
@@ -5042,7 +5055,7 @@
                 <w:noProof/>
                 <w:webHidden/>
               </w:rPr>
-              <w:instrText xml:space="preserve"> PAGEREF _Toc193369406 \h </w:instrText>
+              <w:instrText xml:space="preserve"> PAGEREF _Toc194399636 \h </w:instrText>
             </w:r>
             <w:r>
               <w:rPr>
@@ -5088,7 +5101,7 @@
               <w14:ligatures w14:val="standardContextual"/>
             </w:rPr>
           </w:pPr>
-          <w:hyperlink w:anchor="_Toc193369407" w:history="1">
+          <w:hyperlink w:anchor="_Toc194399637" w:history="1">
             <w:r>
               <w:rPr>
                 <w:rStyle w:val="Hyperlink"/>
@@ -5116,7 +5129,7 @@
                 <w:noProof/>
                 <w:webHidden/>
               </w:rPr>
-              <w:instrText xml:space="preserve"> PAGEREF _Toc193369407 \h </w:instrText>
+              <w:instrText xml:space="preserve"> PAGEREF _Toc194399637 \h </w:instrText>
             </w:r>
             <w:r>
               <w:rPr>
@@ -5162,7 +5175,7 @@
               <w14:ligatures w14:val="standardContextual"/>
             </w:rPr>
           </w:pPr>
-          <w:hyperlink w:anchor="_Toc193369408" w:history="1">
+          <w:hyperlink w:anchor="_Toc194399638" w:history="1">
             <w:r>
               <w:rPr>
                 <w:rStyle w:val="Hyperlink"/>
@@ -5190,7 +5203,7 @@
                 <w:noProof/>
                 <w:webHidden/>
               </w:rPr>
-              <w:instrText xml:space="preserve"> PAGEREF _Toc193369408 \h </w:instrText>
+              <w:instrText xml:space="preserve"> PAGEREF _Toc194399638 \h </w:instrText>
             </w:r>
             <w:r>
               <w:rPr>
@@ -5236,7 +5249,7 @@
               <w14:ligatures w14:val="standardContextual"/>
             </w:rPr>
           </w:pPr>
-          <w:hyperlink w:anchor="_Toc193369409" w:history="1">
+          <w:hyperlink w:anchor="_Toc194399639" w:history="1">
             <w:r>
               <w:rPr>
                 <w:rStyle w:val="Hyperlink"/>
@@ -5250,7 +5263,7 @@
                 <w:rStyle w:val="Hyperlink"/>
                 <w:noProof/>
               </w:rPr>
-              <w:t>0 Welke Architectuur en Welk Platform Zijn Geschikt voor een Schaalbaar en Uitbreidbaar Toegangssysteem?</w:t>
+              <w:t>0 Welke architectuur en welk platform zijn het meest geschikt voor een schaalbaar toegangssysteem?</w:t>
             </w:r>
             <w:r>
               <w:rPr>
@@ -5271,7 +5284,7 @@
                 <w:noProof/>
                 <w:webHidden/>
               </w:rPr>
-              <w:instrText xml:space="preserve"> PAGEREF _Toc193369409 \h </w:instrText>
+              <w:instrText xml:space="preserve"> PAGEREF _Toc194399639 \h </w:instrText>
             </w:r>
             <w:r>
               <w:rPr>
@@ -5317,7 +5330,7 @@
               <w14:ligatures w14:val="standardContextual"/>
             </w:rPr>
           </w:pPr>
-          <w:hyperlink w:anchor="_Toc193369410" w:history="1">
+          <w:hyperlink w:anchor="_Toc194399640" w:history="1">
             <w:r>
               <w:rPr>
                 <w:rStyle w:val="Hyperlink"/>
@@ -5345,7 +5358,7 @@
                 <w:noProof/>
                 <w:webHidden/>
               </w:rPr>
-              <w:instrText xml:space="preserve"> PAGEREF _Toc193369410 \h </w:instrText>
+              <w:instrText xml:space="preserve"> PAGEREF _Toc194399640 \h </w:instrText>
             </w:r>
             <w:r>
               <w:rPr>
@@ -5391,7 +5404,7 @@
               <w14:ligatures w14:val="standardContextual"/>
             </w:rPr>
           </w:pPr>
-          <w:hyperlink w:anchor="_Toc193369411" w:history="1">
+          <w:hyperlink w:anchor="_Toc194399641" w:history="1">
             <w:r>
               <w:rPr>
                 <w:rStyle w:val="Hyperlink"/>
@@ -5419,7 +5432,7 @@
                 <w:noProof/>
                 <w:webHidden/>
               </w:rPr>
-              <w:instrText xml:space="preserve"> PAGEREF _Toc193369411 \h </w:instrText>
+              <w:instrText xml:space="preserve"> PAGEREF _Toc194399641 \h </w:instrText>
             </w:r>
             <w:r>
               <w:rPr>
@@ -5465,7 +5478,7 @@
               <w14:ligatures w14:val="standardContextual"/>
             </w:rPr>
           </w:pPr>
-          <w:hyperlink w:anchor="_Toc193369412" w:history="1">
+          <w:hyperlink w:anchor="_Toc194399642" w:history="1">
             <w:r>
               <w:rPr>
                 <w:rStyle w:val="Hyperlink"/>
@@ -5493,7 +5506,7 @@
                 <w:noProof/>
                 <w:webHidden/>
               </w:rPr>
-              <w:instrText xml:space="preserve"> PAGEREF _Toc193369412 \h </w:instrText>
+              <w:instrText xml:space="preserve"> PAGEREF _Toc194399642 \h </w:instrText>
             </w:r>
             <w:r>
               <w:rPr>
@@ -5539,7 +5552,7 @@
               <w14:ligatures w14:val="standardContextual"/>
             </w:rPr>
           </w:pPr>
-          <w:hyperlink w:anchor="_Toc193369413" w:history="1">
+          <w:hyperlink w:anchor="_Toc194399643" w:history="1">
             <w:r>
               <w:rPr>
                 <w:rStyle w:val="Hyperlink"/>
@@ -5567,7 +5580,7 @@
                 <w:noProof/>
                 <w:webHidden/>
               </w:rPr>
-              <w:instrText xml:space="preserve"> PAGEREF _Toc193369413 \h </w:instrText>
+              <w:instrText xml:space="preserve"> PAGEREF _Toc194399643 \h </w:instrText>
             </w:r>
             <w:r>
               <w:rPr>
@@ -5613,7 +5626,7 @@
               <w14:ligatures w14:val="standardContextual"/>
             </w:rPr>
           </w:pPr>
-          <w:hyperlink w:anchor="_Toc193369414" w:history="1">
+          <w:hyperlink w:anchor="_Toc194399644" w:history="1">
             <w:r>
               <w:rPr>
                 <w:rStyle w:val="Hyperlink"/>
@@ -5641,7 +5654,7 @@
                 <w:noProof/>
                 <w:webHidden/>
               </w:rPr>
-              <w:instrText xml:space="preserve"> PAGEREF _Toc193369414 \h </w:instrText>
+              <w:instrText xml:space="preserve"> PAGEREF _Toc194399644 \h </w:instrText>
             </w:r>
             <w:r>
               <w:rPr>
@@ -5687,7 +5700,7 @@
               <w14:ligatures w14:val="standardContextual"/>
             </w:rPr>
           </w:pPr>
-          <w:hyperlink w:anchor="_Toc193369415" w:history="1">
+          <w:hyperlink w:anchor="_Toc194399645" w:history="1">
             <w:r>
               <w:rPr>
                 <w:rStyle w:val="Hyperlink"/>
@@ -5715,7 +5728,7 @@
                 <w:noProof/>
                 <w:webHidden/>
               </w:rPr>
-              <w:instrText xml:space="preserve"> PAGEREF _Toc193369415 \h </w:instrText>
+              <w:instrText xml:space="preserve"> PAGEREF _Toc194399645 \h </w:instrText>
             </w:r>
             <w:r>
               <w:rPr>
@@ -5761,7 +5774,7 @@
               <w14:ligatures w14:val="standardContextual"/>
             </w:rPr>
           </w:pPr>
-          <w:hyperlink w:anchor="_Toc193369416" w:history="1">
+          <w:hyperlink w:anchor="_Toc194399646" w:history="1">
             <w:r>
               <w:rPr>
                 <w:rStyle w:val="Hyperlink"/>
@@ -5789,7 +5802,7 @@
                 <w:noProof/>
                 <w:webHidden/>
               </w:rPr>
-              <w:instrText xml:space="preserve"> PAGEREF _Toc193369416 \h </w:instrText>
+              <w:instrText xml:space="preserve"> PAGEREF _Toc194399646 \h </w:instrText>
             </w:r>
             <w:r>
               <w:rPr>
@@ -5835,7 +5848,7 @@
               <w14:ligatures w14:val="standardContextual"/>
             </w:rPr>
           </w:pPr>
-          <w:hyperlink w:anchor="_Toc193369417" w:history="1">
+          <w:hyperlink w:anchor="_Toc194399647" w:history="1">
             <w:r>
               <w:rPr>
                 <w:rStyle w:val="Hyperlink"/>
@@ -5863,7 +5876,7 @@
                 <w:noProof/>
                 <w:webHidden/>
               </w:rPr>
-              <w:instrText xml:space="preserve"> PAGEREF _Toc193369417 \h </w:instrText>
+              <w:instrText xml:space="preserve"> PAGEREF _Toc194399647 \h </w:instrText>
             </w:r>
             <w:r>
               <w:rPr>
@@ -5909,7 +5922,7 @@
               <w14:ligatures w14:val="standardContextual"/>
             </w:rPr>
           </w:pPr>
-          <w:hyperlink w:anchor="_Toc193369418" w:history="1">
+          <w:hyperlink w:anchor="_Toc194399648" w:history="1">
             <w:r>
               <w:rPr>
                 <w:rStyle w:val="Hyperlink"/>
@@ -5937,7 +5950,7 @@
                 <w:noProof/>
                 <w:webHidden/>
               </w:rPr>
-              <w:instrText xml:space="preserve"> PAGEREF _Toc193369418 \h </w:instrText>
+              <w:instrText xml:space="preserve"> PAGEREF _Toc194399648 \h </w:instrText>
             </w:r>
             <w:r>
               <w:rPr>
@@ -5983,7 +5996,7 @@
               <w14:ligatures w14:val="standardContextual"/>
             </w:rPr>
           </w:pPr>
-          <w:hyperlink w:anchor="_Toc193369419" w:history="1">
+          <w:hyperlink w:anchor="_Toc194399649" w:history="1">
             <w:r>
               <w:rPr>
                 <w:rStyle w:val="Hyperlink"/>
@@ -6018,7 +6031,7 @@
                 <w:noProof/>
                 <w:webHidden/>
               </w:rPr>
-              <w:instrText xml:space="preserve"> PAGEREF _Toc193369419 \h </w:instrText>
+              <w:instrText xml:space="preserve"> PAGEREF _Toc194399649 \h </w:instrText>
             </w:r>
             <w:r>
               <w:rPr>
@@ -6064,7 +6077,7 @@
               <w14:ligatures w14:val="standardContextual"/>
             </w:rPr>
           </w:pPr>
-          <w:hyperlink w:anchor="_Toc193369420" w:history="1">
+          <w:hyperlink w:anchor="_Toc194399650" w:history="1">
             <w:r>
               <w:rPr>
                 <w:rStyle w:val="Hyperlink"/>
@@ -6092,7 +6105,7 @@
                 <w:noProof/>
                 <w:webHidden/>
               </w:rPr>
-              <w:instrText xml:space="preserve"> PAGEREF _Toc193369420 \h </w:instrText>
+              <w:instrText xml:space="preserve"> PAGEREF _Toc194399650 \h </w:instrText>
             </w:r>
             <w:r>
               <w:rPr>
@@ -6138,7 +6151,7 @@
               <w14:ligatures w14:val="standardContextual"/>
             </w:rPr>
           </w:pPr>
-          <w:hyperlink w:anchor="_Toc193369421" w:history="1">
+          <w:hyperlink w:anchor="_Toc194399651" w:history="1">
             <w:r>
               <w:rPr>
                 <w:rStyle w:val="Hyperlink"/>
@@ -6166,7 +6179,7 @@
                 <w:noProof/>
                 <w:webHidden/>
               </w:rPr>
-              <w:instrText xml:space="preserve"> PAGEREF _Toc193369421 \h </w:instrText>
+              <w:instrText xml:space="preserve"> PAGEREF _Toc194399651 \h </w:instrText>
             </w:r>
             <w:r>
               <w:rPr>
@@ -6212,7 +6225,7 @@
               <w14:ligatures w14:val="standardContextual"/>
             </w:rPr>
           </w:pPr>
-          <w:hyperlink w:anchor="_Toc193369422" w:history="1">
+          <w:hyperlink w:anchor="_Toc194399652" w:history="1">
             <w:r>
               <w:rPr>
                 <w:rStyle w:val="Hyperlink"/>
@@ -6240,7 +6253,7 @@
                 <w:noProof/>
                 <w:webHidden/>
               </w:rPr>
-              <w:instrText xml:space="preserve"> PAGEREF _Toc193369422 \h </w:instrText>
+              <w:instrText xml:space="preserve"> PAGEREF _Toc194399652 \h </w:instrText>
             </w:r>
             <w:r>
               <w:rPr>
@@ -6286,7 +6299,7 @@
               <w14:ligatures w14:val="standardContextual"/>
             </w:rPr>
           </w:pPr>
-          <w:hyperlink w:anchor="_Toc193369423" w:history="1">
+          <w:hyperlink w:anchor="_Toc194399653" w:history="1">
             <w:r>
               <w:rPr>
                 <w:rStyle w:val="Hyperlink"/>
@@ -6314,7 +6327,7 @@
                 <w:noProof/>
                 <w:webHidden/>
               </w:rPr>
-              <w:instrText xml:space="preserve"> PAGEREF _Toc193369423 \h </w:instrText>
+              <w:instrText xml:space="preserve"> PAGEREF _Toc194399653 \h </w:instrText>
             </w:r>
             <w:r>
               <w:rPr>
@@ -6360,7 +6373,7 @@
               <w14:ligatures w14:val="standardContextual"/>
             </w:rPr>
           </w:pPr>
-          <w:hyperlink w:anchor="_Toc193369424" w:history="1">
+          <w:hyperlink w:anchor="_Toc194399654" w:history="1">
             <w:r>
               <w:rPr>
                 <w:rStyle w:val="Hyperlink"/>
@@ -6388,7 +6401,7 @@
                 <w:noProof/>
                 <w:webHidden/>
               </w:rPr>
-              <w:instrText xml:space="preserve"> PAGEREF _Toc193369424 \h </w:instrText>
+              <w:instrText xml:space="preserve"> PAGEREF _Toc194399654 \h </w:instrText>
             </w:r>
             <w:r>
               <w:rPr>
@@ -6434,7 +6447,7 @@
               <w14:ligatures w14:val="standardContextual"/>
             </w:rPr>
           </w:pPr>
-          <w:hyperlink w:anchor="_Toc193369425" w:history="1">
+          <w:hyperlink w:anchor="_Toc194399655" w:history="1">
             <w:r>
               <w:rPr>
                 <w:rStyle w:val="Hyperlink"/>
@@ -6462,7 +6475,7 @@
                 <w:noProof/>
                 <w:webHidden/>
               </w:rPr>
-              <w:instrText xml:space="preserve"> PAGEREF _Toc193369425 \h </w:instrText>
+              <w:instrText xml:space="preserve"> PAGEREF _Toc194399655 \h </w:instrText>
             </w:r>
             <w:r>
               <w:rPr>
@@ -6508,7 +6521,7 @@
               <w14:ligatures w14:val="standardContextual"/>
             </w:rPr>
           </w:pPr>
-          <w:hyperlink w:anchor="_Toc193369426" w:history="1">
+          <w:hyperlink w:anchor="_Toc194399656" w:history="1">
             <w:r>
               <w:rPr>
                 <w:rStyle w:val="Hyperlink"/>
@@ -6536,7 +6549,7 @@
                 <w:noProof/>
                 <w:webHidden/>
               </w:rPr>
-              <w:instrText xml:space="preserve"> PAGEREF _Toc193369426 \h </w:instrText>
+              <w:instrText xml:space="preserve"> PAGEREF _Toc194399656 \h </w:instrText>
             </w:r>
             <w:r>
               <w:rPr>
@@ -6582,14 +6595,14 @@
               <w14:ligatures w14:val="standardContextual"/>
             </w:rPr>
           </w:pPr>
-          <w:hyperlink w:anchor="_Toc193369427" w:history="1">
+          <w:hyperlink w:anchor="_Toc194399657" w:history="1">
             <w:r>
               <w:rPr>
                 <w:rStyle w:val="Hyperlink"/>
                 <w:noProof/>
                 <w:lang w:val="en-US"/>
               </w:rPr>
-              <w:t>7.5.2 Hub</w:t>
+              <w:t>7.5.3 Cloud Applicatie</w:t>
             </w:r>
             <w:r>
               <w:rPr>
@@ -6610,7 +6623,7 @@
                 <w:noProof/>
                 <w:webHidden/>
               </w:rPr>
-              <w:instrText xml:space="preserve"> PAGEREF _Toc193369427 \h </w:instrText>
+              <w:instrText xml:space="preserve"> PAGEREF _Toc194399657 \h </w:instrText>
             </w:r>
             <w:r>
               <w:rPr>
@@ -6656,7 +6669,7 @@
               <w14:ligatures w14:val="standardContextual"/>
             </w:rPr>
           </w:pPr>
-          <w:hyperlink w:anchor="_Toc193369428" w:history="1">
+          <w:hyperlink w:anchor="_Toc194399658" w:history="1">
             <w:r>
               <w:rPr>
                 <w:rStyle w:val="Hyperlink"/>
@@ -6684,7 +6697,7 @@
                 <w:noProof/>
                 <w:webHidden/>
               </w:rPr>
-              <w:instrText xml:space="preserve"> PAGEREF _Toc193369428 \h </w:instrText>
+              <w:instrText xml:space="preserve"> PAGEREF _Toc194399658 \h </w:instrText>
             </w:r>
             <w:r>
               <w:rPr>
@@ -6758,7 +6771,7 @@
         <w:lastRenderedPageBreak/>
         <w:t xml:space="preserve"> </w:t>
       </w:r>
-      <w:bookmarkStart w:id="5" w:name="_Toc193369381"/>
+      <w:bookmarkStart w:id="5" w:name="_Toc194399611"/>
       <w:r>
         <w:rPr>
           <w:lang w:val="en-US"/>
@@ -6800,7 +6813,24 @@
       </w:r>
       <w:proofErr w:type="spellEnd"/>
       <w:r>
-        <w:t xml:space="preserve"> begon als specialist in softwareontwikkeling en database-consultancy, met een focus op de financiële sector. Het bedrijf ontwikkelde applicaties voor organisaties zoals ABN Amro, ABP en ING Bank. In 2012 werd InforDB Development opgericht om zich te richten op apps</w:t>
+        <w:t xml:space="preserve"> begon als specialist in softwareontwikkeling en database-consultancy, met een focus op de financiële sector. Het bedrijf ontwikkelde </w:t>
+      </w:r>
+      <w:r>
+        <w:rPr>
+          <w:lang w:val="en-US"/>
+        </w:rPr>
+        <w:t xml:space="preserve">data </w:t>
+      </w:r>
+      <w:proofErr w:type="spellStart"/>
+      <w:r>
+        <w:rPr>
+          <w:lang w:val="en-US"/>
+        </w:rPr>
+        <w:t>architecturen</w:t>
+      </w:r>
+      <w:proofErr w:type="spellEnd"/>
+      <w:r>
+        <w:t xml:space="preserve"> voor organisaties zoals ABN Amro, ABP en ING Bank. In 2012 werd InforDB Development opgericht om zich te richten op apps</w:t>
       </w:r>
       <w:r>
         <w:rPr>
@@ -7332,7 +7362,7 @@
           <w:lang w:val="en-US"/>
         </w:rPr>
       </w:pPr>
-      <w:bookmarkStart w:id="6" w:name="_Toc193369382"/>
+      <w:bookmarkStart w:id="6" w:name="_Toc194399612"/>
       <w:r>
         <w:rPr>
           <w:lang w:val="en-US"/>
@@ -7349,7 +7379,7 @@
           <w:lang w:val="en-US"/>
         </w:rPr>
       </w:pPr>
-      <w:bookmarkStart w:id="7" w:name="_Toc193369383"/>
+      <w:bookmarkStart w:id="7" w:name="_Toc194399613"/>
       <w:r>
         <w:rPr>
           <w:lang w:val="en-US"/>
@@ -7535,7 +7565,7 @@
           <w:lang w:val="en-US"/>
         </w:rPr>
       </w:pPr>
-      <w:bookmarkStart w:id="8" w:name="_Toc193369384"/>
+      <w:bookmarkStart w:id="8" w:name="_Toc194399614"/>
       <w:r>
         <w:rPr>
           <w:lang w:val="en-US"/>
@@ -8131,7 +8161,7 @@
           <w:lang w:val="en-US"/>
         </w:rPr>
       </w:pPr>
-      <w:bookmarkStart w:id="9" w:name="_Toc193369385"/>
+      <w:bookmarkStart w:id="9" w:name="_Toc194399615"/>
       <w:r>
         <w:rPr>
           <w:lang w:val="en-US"/>
@@ -8721,7 +8751,7 @@
           <w:lang w:val="en-US"/>
         </w:rPr>
       </w:pPr>
-      <w:bookmarkStart w:id="10" w:name="_Toc193369386"/>
+      <w:bookmarkStart w:id="10" w:name="_Toc194399616"/>
       <w:r>
         <w:rPr>
           <w:lang w:val="en-US"/>
@@ -8769,7 +8799,7 @@
           <w:lang w:val="en-US"/>
         </w:rPr>
       </w:pPr>
-      <w:bookmarkStart w:id="11" w:name="_Toc193369387"/>
+      <w:bookmarkStart w:id="11" w:name="_Toc194399617"/>
       <w:r>
         <w:rPr>
           <w:lang w:val="en-US"/>
@@ -8792,7 +8822,7 @@
           <w:lang w:val="en-US"/>
         </w:rPr>
       </w:pPr>
-      <w:bookmarkStart w:id="12" w:name="_Toc193369388"/>
+      <w:bookmarkStart w:id="12" w:name="_Toc194399618"/>
       <w:r>
         <w:rPr>
           <w:lang w:val="en-US"/>
@@ -8824,7 +8854,7 @@
           <w:lang w:val="en-US"/>
         </w:rPr>
       </w:pPr>
-      <w:bookmarkStart w:id="13" w:name="_Toc193369389"/>
+      <w:bookmarkStart w:id="13" w:name="_Toc194399619"/>
       <w:r>
         <w:rPr>
           <w:lang w:val="en-US"/>
@@ -8856,7 +8886,7 @@
           <w:lang w:val="en-US"/>
         </w:rPr>
       </w:pPr>
-      <w:bookmarkStart w:id="14" w:name="_Toc193369390"/>
+      <w:bookmarkStart w:id="14" w:name="_Toc194399620"/>
       <w:r>
         <w:rPr>
           <w:lang w:val="en-US"/>
@@ -9315,7 +9345,7 @@
                 <w:color w:val="auto"/>
                 <w:lang w:val="en-US"/>
               </w:rPr>
-              <w:t>Architectuur</w:t>
+              <w:t>architectuur</w:t>
             </w:r>
             <w:proofErr w:type="spellEnd"/>
             <w:r>
@@ -9339,7 +9369,7 @@
                 <w:color w:val="auto"/>
                 <w:lang w:val="en-US"/>
               </w:rPr>
-              <w:t xml:space="preserve"> Welk Platform </w:t>
+              <w:t xml:space="preserve"> welk platform </w:t>
             </w:r>
             <w:proofErr w:type="spellStart"/>
             <w:r>
@@ -9347,7 +9377,7 @@
                 <w:color w:val="auto"/>
                 <w:lang w:val="en-US"/>
               </w:rPr>
-              <w:t>Zijn</w:t>
+              <w:t>zijn</w:t>
             </w:r>
             <w:proofErr w:type="spellEnd"/>
             <w:r>
@@ -9355,6 +9385,22 @@
                 <w:color w:val="auto"/>
                 <w:lang w:val="en-US"/>
               </w:rPr>
+              <w:t xml:space="preserve"> het </w:t>
+            </w:r>
+            <w:proofErr w:type="spellStart"/>
+            <w:r>
+              <w:rPr>
+                <w:color w:val="auto"/>
+                <w:lang w:val="en-US"/>
+              </w:rPr>
+              <w:t>meest</w:t>
+            </w:r>
+            <w:proofErr w:type="spellEnd"/>
+            <w:r>
+              <w:rPr>
+                <w:color w:val="auto"/>
+                <w:lang w:val="en-US"/>
+              </w:rPr>
               <w:t xml:space="preserve"> </w:t>
             </w:r>
             <w:proofErr w:type="spellStart"/>
@@ -9363,7 +9409,7 @@
                 <w:color w:val="auto"/>
                 <w:lang w:val="en-US"/>
               </w:rPr>
-              <w:t>Geschikt</w:t>
+              <w:t>geschikt</w:t>
             </w:r>
             <w:proofErr w:type="spellEnd"/>
             <w:r>
@@ -9403,7 +9449,7 @@
                 <w:color w:val="auto"/>
                 <w:lang w:val="en-US"/>
               </w:rPr>
-              <w:t xml:space="preserve"> Schaalbaar </w:t>
+              <w:t xml:space="preserve"> </w:t>
             </w:r>
             <w:proofErr w:type="spellStart"/>
             <w:r>
@@ -9411,7 +9457,7 @@
                 <w:color w:val="auto"/>
                 <w:lang w:val="en-US"/>
               </w:rPr>
-              <w:t>en</w:t>
+              <w:t>schaalbaar</w:t>
             </w:r>
             <w:proofErr w:type="spellEnd"/>
             <w:r>
@@ -9427,23 +9473,7 @@
                 <w:color w:val="auto"/>
                 <w:lang w:val="en-US"/>
               </w:rPr>
-              <w:t>Uitbreidbaar</w:t>
-            </w:r>
-            <w:proofErr w:type="spellEnd"/>
-            <w:r>
-              <w:rPr>
-                <w:color w:val="auto"/>
-                <w:lang w:val="en-US"/>
-              </w:rPr>
-              <w:t xml:space="preserve"> </w:t>
-            </w:r>
-            <w:proofErr w:type="spellStart"/>
-            <w:r>
-              <w:rPr>
-                <w:color w:val="auto"/>
-                <w:lang w:val="en-US"/>
-              </w:rPr>
-              <w:t>Toegangssysteem</w:t>
+              <w:t>toegangssysteem</w:t>
             </w:r>
             <w:proofErr w:type="spellEnd"/>
             <w:r>
@@ -9536,12 +9566,21 @@
               </w:rPr>
               <w:t xml:space="preserve"> er </w:t>
             </w:r>
+            <w:proofErr w:type="spellStart"/>
             <w:r>
               <w:rPr>
                 <w:color w:val="auto"/>
                 <w:lang w:val="en-US"/>
               </w:rPr>
-              <w:t xml:space="preserve">nodi gen wat </w:t>
+              <w:t>nodig</w:t>
+            </w:r>
+            <w:proofErr w:type="spellEnd"/>
+            <w:r>
+              <w:rPr>
+                <w:color w:val="auto"/>
+                <w:lang w:val="en-US"/>
+              </w:rPr>
+              <w:t xml:space="preserve"> </w:t>
             </w:r>
             <w:proofErr w:type="spellStart"/>
             <w:r>
@@ -9549,6 +9588,22 @@
                 <w:color w:val="auto"/>
                 <w:lang w:val="en-US"/>
               </w:rPr>
+              <w:t>en</w:t>
+            </w:r>
+            <w:proofErr w:type="spellEnd"/>
+            <w:r>
+              <w:rPr>
+                <w:color w:val="auto"/>
+                <w:lang w:val="en-US"/>
+              </w:rPr>
+              <w:t xml:space="preserve"> wat </w:t>
+            </w:r>
+            <w:proofErr w:type="spellStart"/>
+            <w:r>
+              <w:rPr>
+                <w:color w:val="auto"/>
+                <w:lang w:val="en-US"/>
+              </w:rPr>
               <w:t>zijn</w:t>
             </w:r>
             <w:proofErr w:type="spellEnd"/>
@@ -9616,6 +9671,13 @@
               <w:t>realiseren</w:t>
             </w:r>
             <w:proofErr w:type="spellEnd"/>
+            <w:r>
+              <w:rPr>
+                <w:color w:val="auto"/>
+                <w:lang w:val="en-US"/>
+              </w:rPr>
+              <w:t>?</w:t>
+            </w:r>
           </w:p>
         </w:tc>
       </w:tr>
@@ -9634,7 +9696,7 @@
           <w:lang w:val="en-US"/>
         </w:rPr>
       </w:pPr>
-      <w:bookmarkStart w:id="15" w:name="_Toc193369391"/>
+      <w:bookmarkStart w:id="15" w:name="_Toc194399621"/>
       <w:r>
         <w:rPr>
           <w:lang w:val="en-US"/>
@@ -9950,7 +10012,7 @@
           <w:lang w:val="en-US"/>
         </w:rPr>
       </w:pPr>
-      <w:bookmarkStart w:id="16" w:name="_Toc193369392"/>
+      <w:bookmarkStart w:id="16" w:name="_Toc194399622"/>
       <w:r>
         <w:rPr>
           <w:lang w:val="en-US"/>
@@ -10391,7 +10453,7 @@
           <w:lang w:val="en-US"/>
         </w:rPr>
       </w:pPr>
-      <w:bookmarkStart w:id="17" w:name="_Toc193369393"/>
+      <w:bookmarkStart w:id="17" w:name="_Toc194399623"/>
       <w:r>
         <w:rPr>
           <w:lang w:val="en-US"/>
@@ -10408,7 +10470,18 @@
         </w:rPr>
       </w:pPr>
       <w:r>
-        <w:t>Dit document richt zich op het onderzoeken van de eerder genoemde onderzoeksvragen die beantwoord moeten worden om een prototype te</w:t>
+        <w:t xml:space="preserve">Dit document richt zich op het onderzoeken van de </w:t>
+      </w:r>
+      <w:proofErr w:type="spellStart"/>
+      <w:r>
+        <w:rPr>
+          <w:lang w:val="en-US"/>
+        </w:rPr>
+        <w:t>bovenstaand</w:t>
+      </w:r>
+      <w:proofErr w:type="spellEnd"/>
+      <w:r>
+        <w:t xml:space="preserve"> genoemde onderzoeksvragen die beantwoord moeten worden om een prototype te</w:t>
       </w:r>
       <w:r>
         <w:rPr>
@@ -10450,7 +10523,7 @@
           <w:lang w:val="en-US"/>
         </w:rPr>
       </w:pPr>
-      <w:bookmarkStart w:id="18" w:name="_Toc193369394"/>
+      <w:bookmarkStart w:id="18" w:name="_Toc194399624"/>
       <w:r>
         <w:rPr>
           <w:lang w:val="en-US"/>
@@ -10473,7 +10546,7 @@
           <w:lang w:val="en-US"/>
         </w:rPr>
       </w:pPr>
-      <w:bookmarkStart w:id="19" w:name="_Toc193369395"/>
+      <w:bookmarkStart w:id="19" w:name="_Toc194399625"/>
       <w:r>
         <w:rPr>
           <w:lang w:val="en-US"/>
@@ -10489,16 +10562,174 @@
         </w:rPr>
       </w:pPr>
       <w:r>
-        <w:t xml:space="preserve">Bij het ontwikkelen van een biometrisch toegangscontrolesysteem leek het mij verstandig om eerst te onderzoeken welke systemen al op de markt beschikbaar zijn. Dit helpt bij het identificeren van </w:t>
-      </w:r>
-      <w:r>
-        <w:rPr>
-          <w:lang w:val="en-US"/>
-        </w:rPr>
-        <w:t xml:space="preserve">good &amp; </w:t>
-      </w:r>
-      <w:r>
-        <w:t xml:space="preserve"> practices, </w:t>
+        <w:t>Bij het ontwikkelen van een biometrisch toegangscontrolesysteem leek het verstandig om eerst te onderzoeken welke systemen al op de markt beschikbaar zijn.</w:t>
+      </w:r>
+      <w:r>
+        <w:rPr>
+          <w:lang w:val="en-US"/>
+        </w:rPr>
+        <w:t xml:space="preserve"> </w:t>
+      </w:r>
+      <w:proofErr w:type="spellStart"/>
+      <w:r>
+        <w:rPr>
+          <w:lang w:val="en-US"/>
+        </w:rPr>
+        <w:t>Dit</w:t>
+      </w:r>
+      <w:proofErr w:type="spellEnd"/>
+      <w:r>
+        <w:rPr>
+          <w:lang w:val="en-US"/>
+        </w:rPr>
+        <w:t xml:space="preserve"> </w:t>
+      </w:r>
+      <w:proofErr w:type="spellStart"/>
+      <w:r>
+        <w:rPr>
+          <w:lang w:val="en-US"/>
+        </w:rPr>
+        <w:t>geeft</w:t>
+      </w:r>
+      <w:proofErr w:type="spellEnd"/>
+      <w:r>
+        <w:rPr>
+          <w:lang w:val="en-US"/>
+        </w:rPr>
+        <w:t xml:space="preserve"> </w:t>
+      </w:r>
+      <w:proofErr w:type="spellStart"/>
+      <w:r>
+        <w:rPr>
+          <w:lang w:val="en-US"/>
+        </w:rPr>
+        <w:t>meer</w:t>
+      </w:r>
+      <w:proofErr w:type="spellEnd"/>
+      <w:r>
+        <w:rPr>
+          <w:lang w:val="en-US"/>
+        </w:rPr>
+        <w:t xml:space="preserve"> </w:t>
+      </w:r>
+      <w:proofErr w:type="spellStart"/>
+      <w:r>
+        <w:rPr>
+          <w:lang w:val="en-US"/>
+        </w:rPr>
+        <w:t>inzicht</w:t>
+      </w:r>
+      <w:proofErr w:type="spellEnd"/>
+      <w:r>
+        <w:rPr>
+          <w:lang w:val="en-US"/>
+        </w:rPr>
+        <w:t xml:space="preserve"> in </w:t>
+      </w:r>
+      <w:proofErr w:type="spellStart"/>
+      <w:r>
+        <w:rPr>
+          <w:lang w:val="en-US"/>
+        </w:rPr>
+        <w:t>bestaande</w:t>
+      </w:r>
+      <w:proofErr w:type="spellEnd"/>
+      <w:r>
+        <w:rPr>
+          <w:lang w:val="en-US"/>
+        </w:rPr>
+        <w:t xml:space="preserve"> </w:t>
+      </w:r>
+      <w:proofErr w:type="spellStart"/>
+      <w:r>
+        <w:rPr>
+          <w:lang w:val="en-US"/>
+        </w:rPr>
+        <w:t>functionaliteiten</w:t>
+      </w:r>
+      <w:proofErr w:type="spellEnd"/>
+      <w:r>
+        <w:rPr>
+          <w:lang w:val="en-US"/>
+        </w:rPr>
+        <w:t xml:space="preserve">, </w:t>
+      </w:r>
+      <w:proofErr w:type="spellStart"/>
+      <w:r>
+        <w:rPr>
+          <w:lang w:val="en-US"/>
+        </w:rPr>
+        <w:t>zwakke</w:t>
+      </w:r>
+      <w:proofErr w:type="spellEnd"/>
+      <w:r>
+        <w:rPr>
+          <w:lang w:val="en-US"/>
+        </w:rPr>
+        <w:t xml:space="preserve"> </w:t>
+      </w:r>
+      <w:proofErr w:type="spellStart"/>
+      <w:r>
+        <w:rPr>
+          <w:lang w:val="en-US"/>
+        </w:rPr>
+        <w:t>punten</w:t>
+      </w:r>
+      <w:proofErr w:type="spellEnd"/>
+      <w:r>
+        <w:rPr>
+          <w:lang w:val="en-US"/>
+        </w:rPr>
+        <w:t xml:space="preserve"> </w:t>
+      </w:r>
+      <w:proofErr w:type="spellStart"/>
+      <w:r>
+        <w:rPr>
+          <w:lang w:val="en-US"/>
+        </w:rPr>
+        <w:t>en</w:t>
+      </w:r>
+      <w:proofErr w:type="spellEnd"/>
+      <w:r>
+        <w:rPr>
+          <w:lang w:val="en-US"/>
+        </w:rPr>
+        <w:t xml:space="preserve"> </w:t>
+      </w:r>
+      <w:proofErr w:type="spellStart"/>
+      <w:r>
+        <w:rPr>
+          <w:lang w:val="en-US"/>
+        </w:rPr>
+        <w:t>innovaties</w:t>
+      </w:r>
+      <w:proofErr w:type="spellEnd"/>
+      <w:r>
+        <w:rPr>
+          <w:lang w:val="en-US"/>
+        </w:rPr>
+        <w:t>.</w:t>
+      </w:r>
+      <w:r>
+        <w:t xml:space="preserve"> Dit helpt bij het identificeren van </w:t>
+      </w:r>
+      <w:r>
+        <w:rPr>
+          <w:lang w:val="en-US"/>
+        </w:rPr>
+        <w:t>good &amp;</w:t>
+      </w:r>
+      <w:r>
+        <w:t xml:space="preserve"> </w:t>
+      </w:r>
+      <w:r>
+        <w:rPr>
+          <w:lang w:val="en-US"/>
+        </w:rPr>
+        <w:t xml:space="preserve">bad </w:t>
+      </w:r>
+      <w:r>
+        <w:t xml:space="preserve">practices, </w:t>
       </w:r>
       <w:proofErr w:type="spellStart"/>
       <w:r>
@@ -10532,7 +10763,7 @@
           <w:lang w:val="en-US"/>
         </w:rPr>
       </w:pPr>
-      <w:bookmarkStart w:id="20" w:name="_Toc193369396"/>
+      <w:bookmarkStart w:id="20" w:name="_Toc194399626"/>
       <w:r>
         <w:rPr>
           <w:lang w:val="en-US"/>
@@ -10562,7 +10793,7 @@
         </w:rPr>
       </w:pPr>
       <w:r>
-        <w:t xml:space="preserve">Paxton's is een flexibel toegangscontrolesysteem dat integratie met biometrische lezers mogelijk maakt. Het systeem ondersteunt API-integraties, waardoor het kan samenwerken met andere </w:t>
+        <w:t xml:space="preserve">Paxton is een flexibel toegangscontrolesysteem dat integratie met biometrische lezers mogelijk maakt. Het systeem ondersteunt API-integraties, waardoor het kan samenwerken met andere </w:t>
       </w:r>
       <w:proofErr w:type="spellStart"/>
       <w:r>
@@ -12235,7 +12466,7 @@
           <w:lang w:val="en-US"/>
         </w:rPr>
       </w:pPr>
-      <w:bookmarkStart w:id="21" w:name="_Toc193369397"/>
+      <w:bookmarkStart w:id="21" w:name="_Toc194399627"/>
       <w:r>
         <w:rPr>
           <w:lang w:val="en-US"/>
@@ -12494,6 +12725,13 @@
               <w:t>opbouw</w:t>
             </w:r>
             <w:proofErr w:type="spellEnd"/>
+            <w:r>
+              <w:rPr>
+                <w:color w:val="auto"/>
+                <w:lang w:val="en-US"/>
+              </w:rPr>
+              <w:t>.</w:t>
+            </w:r>
           </w:p>
         </w:tc>
       </w:tr>
@@ -13376,6 +13614,13 @@
               </w:rPr>
               <w:t>Anti-spoofing</w:t>
             </w:r>
+            <w:r>
+              <w:rPr>
+                <w:color w:val="auto"/>
+                <w:lang w:val="en-US"/>
+              </w:rPr>
+              <w:t>.</w:t>
+            </w:r>
           </w:p>
         </w:tc>
       </w:tr>
@@ -13446,6 +13691,13 @@
               <w:t>mogelijkheden</w:t>
             </w:r>
             <w:proofErr w:type="spellEnd"/>
+            <w:r>
+              <w:rPr>
+                <w:color w:val="auto"/>
+                <w:lang w:val="en-US"/>
+              </w:rPr>
+              <w:t>.</w:t>
+            </w:r>
           </w:p>
         </w:tc>
       </w:tr>
@@ -13487,6 +13739,13 @@
                 <w:lang w:val="en-US"/>
               </w:rPr>
               <w:t>Geen MFA</w:t>
+            </w:r>
+            <w:r>
+              <w:rPr>
+                <w:color w:val="auto"/>
+                <w:lang w:val="en-US"/>
+              </w:rPr>
+              <w:t>.</w:t>
             </w:r>
           </w:p>
         </w:tc>
@@ -13613,7 +13872,7 @@
           <w:lang w:val="en-US"/>
         </w:rPr>
       </w:pPr>
-      <w:bookmarkStart w:id="22" w:name="_Toc193369398"/>
+      <w:bookmarkStart w:id="22" w:name="_Toc194399628"/>
       <w:r>
         <w:rPr>
           <w:lang w:val="en-US"/>
@@ -14332,7 +14591,7 @@
           <w:lang w:val="en-US"/>
         </w:rPr>
       </w:pPr>
-      <w:bookmarkStart w:id="23" w:name="_Toc193369399"/>
+      <w:bookmarkStart w:id="23" w:name="_Toc194399629"/>
       <w:r>
         <w:rPr>
           <w:lang w:val="en-US"/>
@@ -14378,7 +14637,7 @@
         <w:lastRenderedPageBreak/>
         <w:t xml:space="preserve"> </w:t>
       </w:r>
-      <w:bookmarkStart w:id="24" w:name="_Toc193369400"/>
+      <w:bookmarkStart w:id="24" w:name="_Toc194399630"/>
       <w:r>
         <w:rPr>
           <w:lang w:val="en-US"/>
@@ -14394,7 +14653,7 @@
           <w:lang w:val="en-US"/>
         </w:rPr>
       </w:pPr>
-      <w:bookmarkStart w:id="25" w:name="_Toc193369401"/>
+      <w:bookmarkStart w:id="25" w:name="_Toc194399631"/>
       <w:r>
         <w:rPr>
           <w:lang w:val="en-US"/>
@@ -14462,7 +14721,19 @@
         <w:rPr>
           <w:lang w:val="en-US"/>
         </w:rPr>
-        <w:t xml:space="preserve"> to de </w:t>
+        <w:t xml:space="preserve"> to</w:t>
+      </w:r>
+      <w:r>
+        <w:rPr>
+          <w:lang w:val="en-US"/>
+        </w:rPr>
+        <w:t>t</w:t>
+      </w:r>
+      <w:r>
+        <w:rPr>
+          <w:lang w:val="en-US"/>
+        </w:rPr>
+        <w:t xml:space="preserve"> de </w:t>
       </w:r>
       <w:proofErr w:type="spellStart"/>
       <w:r>
@@ -14619,7 +14890,7 @@
           <w:lang w:val="en-US"/>
         </w:rPr>
       </w:pPr>
-      <w:bookmarkStart w:id="26" w:name="_Toc193369402"/>
+      <w:bookmarkStart w:id="26" w:name="_Toc194399632"/>
       <w:r>
         <w:rPr>
           <w:lang w:val="en-US"/>
@@ -15010,7 +15281,7 @@
           <w:lang w:val="en-US"/>
         </w:rPr>
       </w:pPr>
-      <w:bookmarkStart w:id="27" w:name="_Toc193369403"/>
+      <w:bookmarkStart w:id="27" w:name="_Toc194399633"/>
       <w:r>
         <w:rPr>
           <w:lang w:val="en-US"/>
@@ -15932,7 +16203,13 @@
         <w:rPr>
           <w:lang w:val="en-US"/>
         </w:rPr>
-        <w:t>Overige verificatgiemethodes</w:t>
+        <w:t xml:space="preserve">Overige </w:t>
+      </w:r>
+      <w:r>
+        <w:rPr>
+          <w:lang w:val="en-US"/>
+        </w:rPr>
+        <w:t>Verificatiemethodes</w:t>
       </w:r>
     </w:p>
     <w:p>
@@ -16376,7 +16653,7 @@
           <w:lang w:val="en-US"/>
         </w:rPr>
       </w:pPr>
-      <w:bookmarkStart w:id="28" w:name="_Toc193369404"/>
+      <w:bookmarkStart w:id="28" w:name="_Toc194399634"/>
       <w:r>
         <w:rPr>
           <w:lang w:val="en-US"/>
@@ -17481,7 +17758,21 @@
         <w:rPr>
           <w:lang w:val="en-US"/>
         </w:rPr>
-        <w:t xml:space="preserve"> op basis van de </w:t>
+        <w:t xml:space="preserve"> op basis </w:t>
+      </w:r>
+      <w:proofErr w:type="gramStart"/>
+      <w:r>
+        <w:rPr>
+          <w:lang w:val="en-US"/>
+        </w:rPr>
+        <w:t>van</w:t>
+      </w:r>
+      <w:proofErr w:type="gramEnd"/>
+      <w:r>
+        <w:rPr>
+          <w:lang w:val="en-US"/>
+        </w:rPr>
+        <w:t xml:space="preserve"> de </w:t>
       </w:r>
       <w:proofErr w:type="spellStart"/>
       <w:r>
@@ -18068,7 +18359,7 @@
           <w:lang w:val="en-US"/>
         </w:rPr>
       </w:pPr>
-      <w:bookmarkStart w:id="29" w:name="_Toc193369405"/>
+      <w:bookmarkStart w:id="29" w:name="_Toc194399635"/>
       <w:r>
         <w:rPr>
           <w:lang w:val="en-US"/>
@@ -20058,7 +20349,7 @@
           <w:lang w:val="en-US"/>
         </w:rPr>
       </w:pPr>
-      <w:bookmarkStart w:id="30" w:name="_Toc193369406"/>
+      <w:bookmarkStart w:id="30" w:name="_Toc194399636"/>
       <w:r>
         <w:rPr>
           <w:lang w:val="en-US"/>
@@ -20069,7 +20360,19 @@
         <w:rPr>
           <w:lang w:val="en-US"/>
         </w:rPr>
-        <w:t xml:space="preserve"> van de verglijkingsbatrix</w:t>
+        <w:t xml:space="preserve"> van de verglijkings</w:t>
+      </w:r>
+      <w:r>
+        <w:rPr>
+          <w:lang w:val="en-US"/>
+        </w:rPr>
+        <w:t>m</w:t>
+      </w:r>
+      <w:r>
+        <w:rPr>
+          <w:lang w:val="en-US"/>
+        </w:rPr>
+        <w:t>atrix</w:t>
       </w:r>
       <w:bookmarkEnd w:id="30"/>
     </w:p>
@@ -22613,7 +22916,7 @@
           <w:lang w:val="en-US"/>
         </w:rPr>
       </w:pPr>
-      <w:bookmarkStart w:id="31" w:name="_Toc193369407"/>
+      <w:bookmarkStart w:id="31" w:name="_Toc194399637"/>
       <w:r>
         <w:rPr>
           <w:lang w:val="en-US"/>
@@ -23722,7 +24025,7 @@
           <w:lang w:val="en-US"/>
         </w:rPr>
       </w:pPr>
-      <w:bookmarkStart w:id="32" w:name="_Toc193369408"/>
+      <w:bookmarkStart w:id="32" w:name="_Toc194399638"/>
       <w:r>
         <w:rPr>
           <w:lang w:val="en-US"/>
@@ -23861,7 +24164,7 @@
           <w:lang w:val="en-US"/>
         </w:rPr>
       </w:pPr>
-      <w:bookmarkStart w:id="33" w:name="_Toc193369409"/>
+      <w:bookmarkStart w:id="33" w:name="_Toc194399639"/>
       <w:r>
         <w:rPr>
           <w:lang w:val="en-US"/>
@@ -23873,7 +24176,7 @@
         <w:t xml:space="preserve">0 </w:t>
       </w:r>
       <w:r>
-        <w:t>Welke Architectuur en Welk Platform Zijn Geschikt voor een Schaalbaar en Uitbreidbaar Toegangssysteem?</w:t>
+        <w:t>Welke architectuur en welk platform zijn het meest geschikt voor een schaalbaar toegangssysteem?</w:t>
       </w:r>
       <w:bookmarkEnd w:id="33"/>
     </w:p>
@@ -23884,7 +24187,7 @@
           <w:lang w:val="en-US"/>
         </w:rPr>
       </w:pPr>
-      <w:bookmarkStart w:id="34" w:name="_Toc193369410"/>
+      <w:bookmarkStart w:id="34" w:name="_Toc194399640"/>
       <w:r>
         <w:rPr>
           <w:lang w:val="en-US"/>
@@ -23947,7 +24250,7 @@
           <w:lang w:val="en-US"/>
         </w:rPr>
       </w:pPr>
-      <w:bookmarkStart w:id="35" w:name="_Toc193369411"/>
+      <w:bookmarkStart w:id="35" w:name="_Toc194399641"/>
       <w:r>
         <w:rPr>
           <w:lang w:val="en-US"/>
@@ -23964,7 +24267,7 @@
         </w:rPr>
       </w:pPr>
       <w:bookmarkStart w:id="36" w:name="_Toc191381086"/>
-      <w:bookmarkStart w:id="37" w:name="_Toc193369412"/>
+      <w:bookmarkStart w:id="37" w:name="_Toc194399642"/>
       <w:r>
         <w:rPr>
           <w:lang w:val="en-US"/>
@@ -24636,7 +24939,7 @@
         </w:rPr>
       </w:pPr>
       <w:bookmarkStart w:id="38" w:name="_Toc191381088"/>
-      <w:bookmarkStart w:id="39" w:name="_Toc193369413"/>
+      <w:bookmarkStart w:id="39" w:name="_Toc194399643"/>
       <w:r>
         <w:rPr>
           <w:lang w:val="en-US"/>
@@ -24710,9 +25013,6 @@
         <w:t>H</w:t>
       </w:r>
       <w:r>
-        <w:t xml:space="preserve"> </w:t>
-      </w:r>
-      <w:r>
         <w:rPr>
           <w:lang w:val="en-US"/>
         </w:rPr>
@@ -25151,7 +25451,7 @@
           <w:lang w:val="en-US"/>
         </w:rPr>
       </w:pPr>
-      <w:bookmarkStart w:id="40" w:name="_Toc193369414"/>
+      <w:bookmarkStart w:id="40" w:name="_Toc194399644"/>
       <w:r>
         <w:rPr>
           <w:lang w:val="en-US"/>
@@ -25173,7 +25473,7 @@
           <w:lang w:val="en-US"/>
         </w:rPr>
       </w:pPr>
-      <w:bookmarkStart w:id="41" w:name="_Toc193369415"/>
+      <w:bookmarkStart w:id="41" w:name="_Toc194399645"/>
       <w:r>
         <w:rPr>
           <w:lang w:val="en-US"/>
@@ -25257,7 +25557,7 @@
           <w:lang w:val="en-US"/>
         </w:rPr>
       </w:pPr>
-      <w:bookmarkStart w:id="42" w:name="_Toc193369416"/>
+      <w:bookmarkStart w:id="42" w:name="_Toc194399646"/>
       <w:r>
         <w:rPr>
           <w:lang w:val="en-US"/>
@@ -26983,7 +27283,7 @@
           <w:lang w:val="en-US"/>
         </w:rPr>
       </w:pPr>
-      <w:bookmarkStart w:id="43" w:name="_Toc193369417"/>
+      <w:bookmarkStart w:id="43" w:name="_Toc194399647"/>
       <w:r>
         <w:rPr>
           <w:lang w:val="en-US"/>
@@ -27939,7 +28239,7 @@
           <w:lang w:val="en-US"/>
         </w:rPr>
       </w:pPr>
-      <w:bookmarkStart w:id="44" w:name="_Toc193369418"/>
+      <w:bookmarkStart w:id="44" w:name="_Toc194399648"/>
       <w:r>
         <w:rPr>
           <w:lang w:val="en-US"/>
@@ -29029,7 +29329,7 @@
           <w:lang w:val="en-US"/>
         </w:rPr>
       </w:pPr>
-      <w:bookmarkStart w:id="45" w:name="_Toc193369419"/>
+      <w:bookmarkStart w:id="45" w:name="_Toc194399649"/>
       <w:r>
         <w:rPr>
           <w:lang w:val="en-US"/>
@@ -30570,7 +30870,7 @@
           <w:lang w:val="en-US"/>
         </w:rPr>
       </w:pPr>
-      <w:bookmarkStart w:id="46" w:name="_Toc193369420"/>
+      <w:bookmarkStart w:id="46" w:name="_Toc194399650"/>
       <w:r>
         <w:rPr>
           <w:lang w:val="en-US"/>
@@ -31292,7 +31592,7 @@
           <w:lang w:val="en-US"/>
         </w:rPr>
       </w:pPr>
-      <w:bookmarkStart w:id="47" w:name="_Toc193369421"/>
+      <w:bookmarkStart w:id="47" w:name="_Toc194399651"/>
       <w:r>
         <w:rPr>
           <w:lang w:val="en-US"/>
@@ -31308,7 +31608,7 @@
           <w:lang w:val="en-US"/>
         </w:rPr>
       </w:pPr>
-      <w:bookmarkStart w:id="48" w:name="_Toc193369422"/>
+      <w:bookmarkStart w:id="48" w:name="_Toc194399652"/>
       <w:r>
         <w:rPr>
           <w:lang w:val="en-US"/>
@@ -35349,7 +35649,7 @@
           <w:lang w:val="en-US"/>
         </w:rPr>
       </w:pPr>
-      <w:bookmarkStart w:id="49" w:name="_Toc193369423"/>
+      <w:bookmarkStart w:id="49" w:name="_Toc194399653"/>
       <w:r>
         <w:rPr>
           <w:lang w:val="en-US"/>
@@ -36040,7 +36340,7 @@
           <w:lang w:val="en-US"/>
         </w:rPr>
       </w:pPr>
-      <w:bookmarkStart w:id="50" w:name="_Toc193369424"/>
+      <w:bookmarkStart w:id="50" w:name="_Toc194399654"/>
       <w:r>
         <w:rPr>
           <w:lang w:val="en-US"/>
@@ -36109,7 +36409,7 @@
           <w:lang w:val="en-US"/>
         </w:rPr>
       </w:pPr>
-      <w:bookmarkStart w:id="51" w:name="_Toc193369425"/>
+      <w:bookmarkStart w:id="51" w:name="_Toc194399655"/>
       <w:r>
         <w:rPr>
           <w:lang w:val="en-US"/>
@@ -36125,7 +36425,7 @@
           <w:lang w:val="en-US"/>
         </w:rPr>
       </w:pPr>
-      <w:bookmarkStart w:id="52" w:name="_Toc193369426"/>
+      <w:bookmarkStart w:id="52" w:name="_Toc194399656"/>
       <w:r>
         <w:rPr>
           <w:lang w:val="en-US"/>
@@ -37994,12 +38294,14 @@
           <w:lang w:val="en-US"/>
         </w:rPr>
       </w:pPr>
+      <w:bookmarkStart w:id="53" w:name="_Toc194399657"/>
       <w:r>
         <w:rPr>
           <w:lang w:val="en-US"/>
         </w:rPr>
         <w:t>7.5.3 Cloud Applicatie</w:t>
       </w:r>
+      <w:bookmarkEnd w:id="53"/>
     </w:p>
     <w:p>
       <w:pPr>
@@ -38374,42 +38676,164 @@
         <w:rPr>
           <w:lang w:val="en-US"/>
         </w:rPr>
-        <w:t xml:space="preserve">, maar </w:t>
-      </w:r>
-      <w:proofErr w:type="spellStart"/>
-      <w:r>
-        <w:rPr>
-          <w:lang w:val="en-US"/>
-        </w:rPr>
-        <w:t>omdat</w:t>
-      </w:r>
-      <w:proofErr w:type="spellEnd"/>
-      <w:r>
-        <w:rPr>
-          <w:lang w:val="en-US"/>
-        </w:rPr>
-        <w:t xml:space="preserve"> de </w:t>
-      </w:r>
-      <w:proofErr w:type="spellStart"/>
-      <w:r>
-        <w:rPr>
-          <w:lang w:val="en-US"/>
-        </w:rPr>
-        <w:t>verschillen</w:t>
-      </w:r>
-      <w:proofErr w:type="spellEnd"/>
-      <w:r>
-        <w:rPr>
-          <w:lang w:val="en-US"/>
-        </w:rPr>
-        <w:t xml:space="preserve"> </w:t>
-      </w:r>
-      <w:proofErr w:type="spellStart"/>
-      <w:r>
-        <w:rPr>
-          <w:lang w:val="en-US"/>
-        </w:rPr>
-        <w:t>tussen</w:t>
+        <w:t xml:space="preserve">. </w:t>
+      </w:r>
+      <w:r>
+        <w:rPr>
+          <w:lang w:val="en-US"/>
+        </w:rPr>
+        <w:t xml:space="preserve">Om de </w:t>
+      </w:r>
+      <w:proofErr w:type="spellStart"/>
+      <w:r>
+        <w:rPr>
+          <w:lang w:val="en-US"/>
+        </w:rPr>
+        <w:t>consistentie</w:t>
+      </w:r>
+      <w:proofErr w:type="spellEnd"/>
+      <w:r>
+        <w:rPr>
+          <w:lang w:val="en-US"/>
+        </w:rPr>
+        <w:t xml:space="preserve"> </w:t>
+      </w:r>
+      <w:proofErr w:type="spellStart"/>
+      <w:r>
+        <w:rPr>
+          <w:lang w:val="en-US"/>
+        </w:rPr>
+        <w:t>te</w:t>
+      </w:r>
+      <w:proofErr w:type="spellEnd"/>
+      <w:r>
+        <w:rPr>
+          <w:lang w:val="en-US"/>
+        </w:rPr>
+        <w:t xml:space="preserve"> </w:t>
+      </w:r>
+      <w:proofErr w:type="spellStart"/>
+      <w:r>
+        <w:rPr>
+          <w:lang w:val="en-US"/>
+        </w:rPr>
+        <w:t>behouden</w:t>
+      </w:r>
+      <w:proofErr w:type="spellEnd"/>
+      <w:r>
+        <w:rPr>
+          <w:lang w:val="en-US"/>
+        </w:rPr>
+        <w:t xml:space="preserve"> met de rest van de </w:t>
+      </w:r>
+      <w:proofErr w:type="spellStart"/>
+      <w:r>
+        <w:rPr>
+          <w:lang w:val="en-US"/>
+        </w:rPr>
+        <w:t>applicaties</w:t>
+      </w:r>
+      <w:proofErr w:type="spellEnd"/>
+      <w:r>
+        <w:rPr>
+          <w:lang w:val="en-US"/>
+        </w:rPr>
+        <w:t xml:space="preserve">, is </w:t>
+      </w:r>
+      <w:proofErr w:type="spellStart"/>
+      <w:r>
+        <w:rPr>
+          <w:lang w:val="en-US"/>
+        </w:rPr>
+        <w:t>gekozen</w:t>
+      </w:r>
+      <w:proofErr w:type="spellEnd"/>
+      <w:r>
+        <w:rPr>
+          <w:lang w:val="en-US"/>
+        </w:rPr>
+        <w:t xml:space="preserve"> </w:t>
+      </w:r>
+      <w:proofErr w:type="spellStart"/>
+      <w:r>
+        <w:rPr>
+          <w:lang w:val="en-US"/>
+        </w:rPr>
+        <w:t>voor</w:t>
+      </w:r>
+      <w:proofErr w:type="spellEnd"/>
+      <w:r>
+        <w:rPr>
+          <w:lang w:val="en-US"/>
+        </w:rPr>
+        <w:t xml:space="preserve"> </w:t>
+      </w:r>
+      <w:proofErr w:type="spellStart"/>
+      <w:r>
+        <w:rPr>
+          <w:lang w:val="en-US"/>
+        </w:rPr>
+        <w:t>een</w:t>
+      </w:r>
+      <w:proofErr w:type="spellEnd"/>
+      <w:r>
+        <w:rPr>
+          <w:lang w:val="en-US"/>
+        </w:rPr>
+        <w:t xml:space="preserve"> Node.js</w:t>
+      </w:r>
+      <w:r>
+        <w:rPr>
+          <w:lang w:val="en-US"/>
+        </w:rPr>
+        <w:t xml:space="preserve"> environment</w:t>
+      </w:r>
+      <w:r>
+        <w:rPr>
+          <w:lang w:val="en-US"/>
+        </w:rPr>
+        <w:t xml:space="preserve"> in </w:t>
+      </w:r>
+      <w:proofErr w:type="spellStart"/>
+      <w:r>
+        <w:rPr>
+          <w:lang w:val="en-US"/>
+        </w:rPr>
+        <w:t>combinatie</w:t>
+      </w:r>
+      <w:proofErr w:type="spellEnd"/>
+      <w:r>
+        <w:rPr>
+          <w:lang w:val="en-US"/>
+        </w:rPr>
+        <w:t xml:space="preserve"> met het </w:t>
+      </w:r>
+      <w:proofErr w:type="spellStart"/>
+      <w:r>
+        <w:rPr>
+          <w:lang w:val="en-US"/>
+        </w:rPr>
+        <w:t>NestJS</w:t>
+      </w:r>
+      <w:proofErr w:type="spellEnd"/>
+      <w:r>
+        <w:rPr>
+          <w:lang w:val="en-US"/>
+        </w:rPr>
+        <w:t xml:space="preserve"> </w:t>
+      </w:r>
+      <w:r>
+        <w:rPr>
+          <w:lang w:val="en-US"/>
+        </w:rPr>
+        <w:t xml:space="preserve">framework. Andere </w:t>
+      </w:r>
+      <w:proofErr w:type="spellStart"/>
+      <w:r>
+        <w:rPr>
+          <w:lang w:val="en-US"/>
+        </w:rPr>
+        <w:t>potentiële</w:t>
       </w:r>
       <w:proofErr w:type="spellEnd"/>
       <w:r>
@@ -38423,90 +38847,6 @@
         <w:rPr>
           <w:lang w:val="en-US"/>
         </w:rPr>
-        <w:t>bij</w:t>
-      </w:r>
-      <w:proofErr w:type="spellEnd"/>
-      <w:r>
-        <w:rPr>
-          <w:lang w:val="en-US"/>
-        </w:rPr>
-        <w:t xml:space="preserve"> </w:t>
-      </w:r>
-      <w:proofErr w:type="spellStart"/>
-      <w:r>
-        <w:rPr>
-          <w:lang w:val="en-US"/>
-        </w:rPr>
-        <w:t>een</w:t>
-      </w:r>
-      <w:proofErr w:type="spellEnd"/>
-      <w:r>
-        <w:rPr>
-          <w:lang w:val="en-US"/>
-        </w:rPr>
-        <w:t xml:space="preserve"> </w:t>
-      </w:r>
-      <w:proofErr w:type="spellStart"/>
-      <w:r>
-        <w:rPr>
-          <w:lang w:val="en-US"/>
-        </w:rPr>
-        <w:t>kleine</w:t>
-      </w:r>
-      <w:proofErr w:type="spellEnd"/>
-      <w:r>
-        <w:rPr>
-          <w:lang w:val="en-US"/>
-        </w:rPr>
-        <w:t xml:space="preserve"> </w:t>
-      </w:r>
-      <w:proofErr w:type="spellStart"/>
-      <w:r>
-        <w:rPr>
-          <w:lang w:val="en-US"/>
-        </w:rPr>
-        <w:t>monolithische</w:t>
-      </w:r>
-      <w:proofErr w:type="spellEnd"/>
-      <w:r>
-        <w:rPr>
-          <w:lang w:val="en-US"/>
-        </w:rPr>
-        <w:t xml:space="preserve"> </w:t>
-      </w:r>
-      <w:proofErr w:type="spellStart"/>
-      <w:r>
-        <w:rPr>
-          <w:lang w:val="en-US"/>
-        </w:rPr>
-        <w:t>applicatie</w:t>
-      </w:r>
-      <w:proofErr w:type="spellEnd"/>
-      <w:r>
-        <w:rPr>
-          <w:lang w:val="en-US"/>
-        </w:rPr>
-        <w:t xml:space="preserve"> </w:t>
-      </w:r>
-      <w:proofErr w:type="spellStart"/>
-      <w:r>
-        <w:rPr>
-          <w:lang w:val="en-US"/>
-        </w:rPr>
-        <w:t>minimaal</w:t>
-      </w:r>
-      <w:proofErr w:type="spellEnd"/>
-      <w:r>
-        <w:rPr>
-          <w:lang w:val="en-US"/>
-        </w:rPr>
-        <w:t xml:space="preserve"> </w:t>
-      </w:r>
-      <w:proofErr w:type="spellStart"/>
-      <w:r>
-        <w:rPr>
-          <w:lang w:val="en-US"/>
-        </w:rPr>
         <w:t>zijn</w:t>
       </w:r>
       <w:proofErr w:type="spellEnd"/>
@@ -38514,154 +38854,200 @@
         <w:rPr>
           <w:lang w:val="en-US"/>
         </w:rPr>
+        <w:t xml:space="preserve"> </w:t>
+      </w:r>
+      <w:proofErr w:type="spellStart"/>
+      <w:r>
+        <w:rPr>
+          <w:lang w:val="en-US"/>
+        </w:rPr>
+        <w:t>onder</w:t>
+      </w:r>
+      <w:proofErr w:type="spellEnd"/>
+      <w:r>
+        <w:rPr>
+          <w:lang w:val="en-US"/>
+        </w:rPr>
+        <w:t xml:space="preserve"> </w:t>
+      </w:r>
+      <w:proofErr w:type="spellStart"/>
+      <w:r>
+        <w:rPr>
+          <w:lang w:val="en-US"/>
+        </w:rPr>
+        <w:t>andere</w:t>
+      </w:r>
+      <w:proofErr w:type="spellEnd"/>
+      <w:r>
+        <w:rPr>
+          <w:lang w:val="en-US"/>
+        </w:rPr>
+        <w:t xml:space="preserve"> Express.js, Meteor, Koa.js </w:t>
+      </w:r>
+      <w:proofErr w:type="spellStart"/>
+      <w:r>
+        <w:rPr>
+          <w:lang w:val="en-US"/>
+        </w:rPr>
+        <w:t>en</w:t>
+      </w:r>
+      <w:proofErr w:type="spellEnd"/>
+      <w:r>
+        <w:rPr>
+          <w:lang w:val="en-US"/>
+        </w:rPr>
+        <w:t xml:space="preserve"> Sails.js. De </w:t>
+      </w:r>
+      <w:proofErr w:type="spellStart"/>
+      <w:r>
+        <w:rPr>
+          <w:lang w:val="en-US"/>
+        </w:rPr>
+        <w:t>keuze</w:t>
+      </w:r>
+      <w:proofErr w:type="spellEnd"/>
+      <w:r>
+        <w:rPr>
+          <w:lang w:val="en-US"/>
+        </w:rPr>
+        <w:t xml:space="preserve"> </w:t>
+      </w:r>
+      <w:proofErr w:type="spellStart"/>
+      <w:r>
+        <w:rPr>
+          <w:lang w:val="en-US"/>
+        </w:rPr>
+        <w:t>voor</w:t>
+      </w:r>
+      <w:proofErr w:type="spellEnd"/>
+      <w:r>
+        <w:rPr>
+          <w:lang w:val="en-US"/>
+        </w:rPr>
+        <w:t xml:space="preserve"> </w:t>
+      </w:r>
+      <w:proofErr w:type="spellStart"/>
+      <w:r>
+        <w:rPr>
+          <w:lang w:val="en-US"/>
+        </w:rPr>
+        <w:t>NestJS</w:t>
+      </w:r>
+      <w:proofErr w:type="spellEnd"/>
+      <w:r>
+        <w:rPr>
+          <w:lang w:val="en-US"/>
+        </w:rPr>
+        <w:t xml:space="preserve"> is </w:t>
+      </w:r>
+      <w:proofErr w:type="spellStart"/>
+      <w:r>
+        <w:rPr>
+          <w:lang w:val="en-US"/>
+        </w:rPr>
+        <w:t>gemaakt</w:t>
+      </w:r>
+      <w:proofErr w:type="spellEnd"/>
+      <w:r>
+        <w:rPr>
+          <w:lang w:val="en-US"/>
+        </w:rPr>
+        <w:t xml:space="preserve"> </w:t>
+      </w:r>
+      <w:proofErr w:type="spellStart"/>
+      <w:r>
+        <w:rPr>
+          <w:lang w:val="en-US"/>
+        </w:rPr>
+        <w:t>vanwege</w:t>
+      </w:r>
+      <w:proofErr w:type="spellEnd"/>
+      <w:r>
+        <w:rPr>
+          <w:lang w:val="en-US"/>
+        </w:rPr>
+        <w:t xml:space="preserve"> de focus op </w:t>
+      </w:r>
+      <w:r>
+        <w:rPr>
+          <w:lang w:val="en-US"/>
+        </w:rPr>
+        <w:t>de backend</w:t>
+      </w:r>
+      <w:r>
+        <w:rPr>
+          <w:lang w:val="en-US"/>
+        </w:rPr>
+        <w:t xml:space="preserve"> en de </w:t>
+      </w:r>
+      <w:proofErr w:type="spellStart"/>
+      <w:r>
+        <w:rPr>
+          <w:lang w:val="en-US"/>
+        </w:rPr>
+        <w:t>modulaire</w:t>
+      </w:r>
+      <w:proofErr w:type="spellEnd"/>
+      <w:r>
+        <w:rPr>
+          <w:lang w:val="en-US"/>
+        </w:rPr>
+        <w:t xml:space="preserve"> </w:t>
+      </w:r>
+      <w:proofErr w:type="spellStart"/>
+      <w:r>
+        <w:rPr>
+          <w:lang w:val="en-US"/>
+        </w:rPr>
+        <w:t>opzet</w:t>
+      </w:r>
+      <w:proofErr w:type="spellEnd"/>
+      <w:r>
+        <w:rPr>
+          <w:lang w:val="en-US"/>
+        </w:rPr>
         <w:t xml:space="preserve">, </w:t>
       </w:r>
-      <w:proofErr w:type="spellStart"/>
-      <w:r>
-        <w:rPr>
-          <w:lang w:val="en-US"/>
-        </w:rPr>
-        <w:t>wordt</w:t>
-      </w:r>
-      <w:proofErr w:type="spellEnd"/>
-      <w:r>
-        <w:rPr>
-          <w:lang w:val="en-US"/>
-        </w:rPr>
-        <w:t xml:space="preserve"> de </w:t>
-      </w:r>
-      <w:proofErr w:type="spellStart"/>
-      <w:r>
-        <w:rPr>
-          <w:lang w:val="en-US"/>
-        </w:rPr>
-        <w:t>keuze</w:t>
-      </w:r>
-      <w:proofErr w:type="spellEnd"/>
-      <w:r>
-        <w:rPr>
-          <w:lang w:val="en-US"/>
-        </w:rPr>
-        <w:t xml:space="preserve"> </w:t>
-      </w:r>
-      <w:proofErr w:type="spellStart"/>
-      <w:r>
-        <w:rPr>
-          <w:lang w:val="en-US"/>
-        </w:rPr>
-        <w:t>voornamelijk</w:t>
-      </w:r>
-      <w:proofErr w:type="spellEnd"/>
-      <w:r>
-        <w:rPr>
-          <w:lang w:val="en-US"/>
-        </w:rPr>
-        <w:t xml:space="preserve"> </w:t>
-      </w:r>
-      <w:proofErr w:type="spellStart"/>
-      <w:r>
-        <w:rPr>
-          <w:lang w:val="en-US"/>
-        </w:rPr>
-        <w:t>gebaseerd</w:t>
-      </w:r>
-      <w:proofErr w:type="spellEnd"/>
-      <w:r>
-        <w:rPr>
-          <w:lang w:val="en-US"/>
-        </w:rPr>
-        <w:t xml:space="preserve"> op </w:t>
-      </w:r>
-      <w:proofErr w:type="spellStart"/>
-      <w:r>
-        <w:rPr>
-          <w:lang w:val="en-US"/>
-        </w:rPr>
-        <w:t>persoonlijke</w:t>
-      </w:r>
-      <w:proofErr w:type="spellEnd"/>
-      <w:r>
-        <w:rPr>
-          <w:lang w:val="en-US"/>
-        </w:rPr>
-        <w:t xml:space="preserve"> </w:t>
-      </w:r>
-      <w:proofErr w:type="spellStart"/>
-      <w:r>
-        <w:rPr>
-          <w:lang w:val="en-US"/>
-        </w:rPr>
-        <w:t>voorkeur</w:t>
-      </w:r>
-      <w:proofErr w:type="spellEnd"/>
-      <w:r>
-        <w:rPr>
-          <w:lang w:val="en-US"/>
-        </w:rPr>
-        <w:t xml:space="preserve">. </w:t>
-      </w:r>
-      <w:proofErr w:type="spellStart"/>
-      <w:r>
-        <w:rPr>
-          <w:lang w:val="en-US"/>
-        </w:rPr>
-        <w:t>Daarom</w:t>
-      </w:r>
-      <w:proofErr w:type="spellEnd"/>
-      <w:r>
-        <w:rPr>
-          <w:lang w:val="en-US"/>
-        </w:rPr>
-        <w:t xml:space="preserve"> </w:t>
-      </w:r>
-      <w:proofErr w:type="spellStart"/>
-      <w:r>
-        <w:rPr>
-          <w:lang w:val="en-US"/>
-        </w:rPr>
-        <w:t>wordt</w:t>
-      </w:r>
-      <w:proofErr w:type="spellEnd"/>
-      <w:r>
-        <w:rPr>
-          <w:lang w:val="en-US"/>
-        </w:rPr>
-        <w:t xml:space="preserve"> de </w:t>
-      </w:r>
-      <w:proofErr w:type="spellStart"/>
-      <w:r>
-        <w:rPr>
-          <w:lang w:val="en-US"/>
-        </w:rPr>
-        <w:t>cloudapplicatie</w:t>
-      </w:r>
-      <w:proofErr w:type="spellEnd"/>
-      <w:r>
-        <w:rPr>
-          <w:lang w:val="en-US"/>
-        </w:rPr>
-        <w:t xml:space="preserve"> </w:t>
-      </w:r>
-      <w:proofErr w:type="spellStart"/>
-      <w:r>
-        <w:rPr>
-          <w:lang w:val="en-US"/>
-        </w:rPr>
-        <w:t>ontwikkeld</w:t>
-      </w:r>
-      <w:proofErr w:type="spellEnd"/>
-      <w:r>
-        <w:rPr>
-          <w:lang w:val="en-US"/>
-        </w:rPr>
-        <w:t xml:space="preserve"> in </w:t>
-      </w:r>
-      <w:proofErr w:type="spellStart"/>
-      <w:r>
-        <w:rPr>
-          <w:lang w:val="en-US"/>
-        </w:rPr>
-        <w:t>NestJS</w:t>
+      <w:r>
+        <w:rPr>
+          <w:lang w:val="en-US"/>
+        </w:rPr>
+        <w:t xml:space="preserve">die het </w:t>
+      </w:r>
+      <w:proofErr w:type="spellStart"/>
+      <w:r>
+        <w:rPr>
+          <w:lang w:val="en-US"/>
+        </w:rPr>
+        <w:t>systeem</w:t>
+      </w:r>
+      <w:proofErr w:type="spellEnd"/>
+      <w:r>
+        <w:rPr>
+          <w:lang w:val="en-US"/>
+        </w:rPr>
+        <w:t xml:space="preserve"> </w:t>
+      </w:r>
+      <w:proofErr w:type="spellStart"/>
+      <w:r>
+        <w:rPr>
+          <w:lang w:val="en-US"/>
+        </w:rPr>
+        <w:t>schaalbaar</w:t>
+      </w:r>
+      <w:proofErr w:type="spellEnd"/>
+      <w:r>
+        <w:rPr>
+          <w:lang w:val="en-US"/>
+        </w:rPr>
+        <w:t xml:space="preserve"> </w:t>
+      </w:r>
+      <w:proofErr w:type="spellStart"/>
+      <w:r>
+        <w:rPr>
+          <w:lang w:val="en-US"/>
+        </w:rPr>
+        <w:t>maakt</w:t>
       </w:r>
       <w:proofErr w:type="spellEnd"/>
       <w:r>
@@ -38702,7 +39088,7 @@
           <w:lang w:val="en-US"/>
         </w:rPr>
       </w:pPr>
-      <w:bookmarkStart w:id="53" w:name="_Toc193369428"/>
+      <w:bookmarkStart w:id="54" w:name="_Toc194399658"/>
       <w:r>
         <w:rPr>
           <w:lang w:val="en-US"/>
@@ -38710,7 +39096,7 @@
         <w:lastRenderedPageBreak/>
         <w:t>x.0 Bronnen</w:t>
       </w:r>
-      <w:bookmarkEnd w:id="53"/>
+      <w:bookmarkEnd w:id="54"/>
     </w:p>
     <w:p>
       <w:pPr>
@@ -44311,6 +44697,7 @@
   <w:style w:type="character" w:default="1" w:styleId="DefaultParagraphFont">
     <w:name w:val="Default Paragraph Font"/>
     <w:uiPriority w:val="1"/>
+    <w:semiHidden/>
     <w:unhideWhenUsed/>
   </w:style>
   <w:style w:type="table" w:default="1" w:styleId="TableNormal">

</xml_diff>